<commit_message>
change in the documentation
</commit_message>
<xml_diff>
--- a/iPaytotal Hosted API.docx
+++ b/iPaytotal Hosted API.docx
@@ -181,9 +181,9 @@
     <w:tbl>
       <w:tblPr>
         <w:tblStyle w:val="a"/>
-        <w:tblW w:w="9242" w:type="dxa"/>
+        <w:tblW w:w="9240" w:type="dxa"/>
         <w:jc w:val="left"/>
-        <w:tblInd w:w="-10" w:type="dxa"/>
+        <w:tblInd w:w="8" w:type="dxa"/>
         <w:tblBorders>
           <w:top w:val="single" w:sz="4" w:space="0" w:color="000001"/>
           <w:left w:val="single" w:sz="4" w:space="0" w:color="000001"/>
@@ -194,23 +194,23 @@
         </w:tblBorders>
         <w:tblCellMar>
           <w:top w:w="0" w:type="dxa"/>
-          <w:left w:w="98" w:type="dxa"/>
+          <w:left w:w="93" w:type="dxa"/>
           <w:bottom w:w="0" w:type="dxa"/>
           <w:right w:w="108" w:type="dxa"/>
         </w:tblCellMar>
         <w:tblLook w:val="0400" w:noVBand="1" w:noHBand="0" w:lastColumn="0" w:firstColumn="0" w:lastRow="0" w:firstRow="0"/>
       </w:tblPr>
       <w:tblGrid>
-        <w:gridCol w:w="2017"/>
-        <w:gridCol w:w="1163"/>
-        <w:gridCol w:w="794"/>
-        <w:gridCol w:w="5267"/>
+        <w:gridCol w:w="1980"/>
+        <w:gridCol w:w="1170"/>
+        <w:gridCol w:w="795"/>
+        <w:gridCol w:w="5295"/>
       </w:tblGrid>
       <w:tr>
         <w:trPr/>
         <w:tc>
           <w:tcPr>
-            <w:tcW w:w="2017" w:type="dxa"/>
+            <w:tcW w:w="1980" w:type="dxa"/>
             <w:tcBorders>
               <w:top w:val="single" w:sz="4" w:space="0" w:color="000001"/>
               <w:left w:val="single" w:sz="4" w:space="0" w:color="000001"/>
@@ -221,7 +221,7 @@
             </w:tcBorders>
             <w:shd w:color="auto" w:fill="1F85C3" w:val="clear"/>
             <w:tcMar>
-              <w:left w:w="98" w:type="dxa"/>
+              <w:left w:w="93" w:type="dxa"/>
             </w:tcMar>
           </w:tcPr>
           <w:p>
@@ -240,7 +240,7 @@
         </w:tc>
         <w:tc>
           <w:tcPr>
-            <w:tcW w:w="1163" w:type="dxa"/>
+            <w:tcW w:w="1170" w:type="dxa"/>
             <w:tcBorders>
               <w:top w:val="single" w:sz="4" w:space="0" w:color="000001"/>
               <w:left w:val="single" w:sz="4" w:space="0" w:color="000001"/>
@@ -251,7 +251,7 @@
             </w:tcBorders>
             <w:shd w:color="auto" w:fill="1F85C3" w:val="clear"/>
             <w:tcMar>
-              <w:left w:w="98" w:type="dxa"/>
+              <w:left w:w="93" w:type="dxa"/>
             </w:tcMar>
           </w:tcPr>
           <w:p>
@@ -274,7 +274,7 @@
         </w:tc>
         <w:tc>
           <w:tcPr>
-            <w:tcW w:w="794" w:type="dxa"/>
+            <w:tcW w:w="795" w:type="dxa"/>
             <w:tcBorders>
               <w:top w:val="single" w:sz="4" w:space="0" w:color="000001"/>
               <w:left w:val="single" w:sz="4" w:space="0" w:color="000001"/>
@@ -285,7 +285,7 @@
             </w:tcBorders>
             <w:shd w:color="auto" w:fill="1F85C3" w:val="clear"/>
             <w:tcMar>
-              <w:left w:w="98" w:type="dxa"/>
+              <w:left w:w="93" w:type="dxa"/>
             </w:tcMar>
           </w:tcPr>
           <w:p>
@@ -309,7 +309,7 @@
         </w:tc>
         <w:tc>
           <w:tcPr>
-            <w:tcW w:w="5267" w:type="dxa"/>
+            <w:tcW w:w="5295" w:type="dxa"/>
             <w:tcBorders>
               <w:top w:val="single" w:sz="4" w:space="0" w:color="000001"/>
               <w:left w:val="single" w:sz="4" w:space="0" w:color="000001"/>
@@ -320,7 +320,7 @@
             </w:tcBorders>
             <w:shd w:color="auto" w:fill="1F85C3" w:val="clear"/>
             <w:tcMar>
-              <w:left w:w="98" w:type="dxa"/>
+              <w:left w:w="93" w:type="dxa"/>
             </w:tcMar>
           </w:tcPr>
           <w:p>
@@ -346,18 +346,18 @@
         <w:trPr/>
         <w:tc>
           <w:tcPr>
-            <w:tcW w:w="2017" w:type="dxa"/>
-            <w:tcBorders>
-              <w:top w:val="single" w:sz="4" w:space="0" w:color="000001"/>
-              <w:left w:val="single" w:sz="4" w:space="0" w:color="000001"/>
-              <w:bottom w:val="single" w:sz="4" w:space="0" w:color="000001"/>
-              <w:right w:val="single" w:sz="4" w:space="0" w:color="000001"/>
-              <w:insideH w:val="single" w:sz="4" w:space="0" w:color="000001"/>
-              <w:insideV w:val="single" w:sz="4" w:space="0" w:color="000001"/>
-            </w:tcBorders>
-            <w:shd w:fill="auto" w:val="clear"/>
-            <w:tcMar>
-              <w:left w:w="98" w:type="dxa"/>
+            <w:tcW w:w="1980" w:type="dxa"/>
+            <w:tcBorders>
+              <w:top w:val="single" w:sz="4" w:space="0" w:color="000001"/>
+              <w:left w:val="single" w:sz="4" w:space="0" w:color="000001"/>
+              <w:bottom w:val="single" w:sz="4" w:space="0" w:color="000001"/>
+              <w:right w:val="single" w:sz="4" w:space="0" w:color="000001"/>
+              <w:insideH w:val="single" w:sz="4" w:space="0" w:color="000001"/>
+              <w:insideV w:val="single" w:sz="4" w:space="0" w:color="000001"/>
+            </w:tcBorders>
+            <w:shd w:fill="auto" w:val="clear"/>
+            <w:tcMar>
+              <w:left w:w="93" w:type="dxa"/>
             </w:tcMar>
           </w:tcPr>
           <w:p>
@@ -373,18 +373,18 @@
         </w:tc>
         <w:tc>
           <w:tcPr>
-            <w:tcW w:w="1163" w:type="dxa"/>
-            <w:tcBorders>
-              <w:top w:val="single" w:sz="4" w:space="0" w:color="000001"/>
-              <w:left w:val="single" w:sz="4" w:space="0" w:color="000001"/>
-              <w:bottom w:val="single" w:sz="4" w:space="0" w:color="000001"/>
-              <w:right w:val="single" w:sz="4" w:space="0" w:color="000001"/>
-              <w:insideH w:val="single" w:sz="4" w:space="0" w:color="000001"/>
-              <w:insideV w:val="single" w:sz="4" w:space="0" w:color="000001"/>
-            </w:tcBorders>
-            <w:shd w:fill="auto" w:val="clear"/>
-            <w:tcMar>
-              <w:left w:w="98" w:type="dxa"/>
+            <w:tcW w:w="1170" w:type="dxa"/>
+            <w:tcBorders>
+              <w:top w:val="single" w:sz="4" w:space="0" w:color="000001"/>
+              <w:left w:val="single" w:sz="4" w:space="0" w:color="000001"/>
+              <w:bottom w:val="single" w:sz="4" w:space="0" w:color="000001"/>
+              <w:right w:val="single" w:sz="4" w:space="0" w:color="000001"/>
+              <w:insideH w:val="single" w:sz="4" w:space="0" w:color="000001"/>
+              <w:insideV w:val="single" w:sz="4" w:space="0" w:color="000001"/>
+            </w:tcBorders>
+            <w:shd w:fill="auto" w:val="clear"/>
+            <w:tcMar>
+              <w:left w:w="93" w:type="dxa"/>
             </w:tcMar>
           </w:tcPr>
           <w:p>
@@ -400,18 +400,18 @@
         </w:tc>
         <w:tc>
           <w:tcPr>
-            <w:tcW w:w="794" w:type="dxa"/>
-            <w:tcBorders>
-              <w:top w:val="single" w:sz="4" w:space="0" w:color="000001"/>
-              <w:left w:val="single" w:sz="4" w:space="0" w:color="000001"/>
-              <w:bottom w:val="single" w:sz="4" w:space="0" w:color="000001"/>
-              <w:right w:val="single" w:sz="4" w:space="0" w:color="000001"/>
-              <w:insideH w:val="single" w:sz="4" w:space="0" w:color="000001"/>
-              <w:insideV w:val="single" w:sz="4" w:space="0" w:color="000001"/>
-            </w:tcBorders>
-            <w:shd w:fill="auto" w:val="clear"/>
-            <w:tcMar>
-              <w:left w:w="98" w:type="dxa"/>
+            <w:tcW w:w="795" w:type="dxa"/>
+            <w:tcBorders>
+              <w:top w:val="single" w:sz="4" w:space="0" w:color="000001"/>
+              <w:left w:val="single" w:sz="4" w:space="0" w:color="000001"/>
+              <w:bottom w:val="single" w:sz="4" w:space="0" w:color="000001"/>
+              <w:right w:val="single" w:sz="4" w:space="0" w:color="000001"/>
+              <w:insideH w:val="single" w:sz="4" w:space="0" w:color="000001"/>
+              <w:insideV w:val="single" w:sz="4" w:space="0" w:color="000001"/>
+            </w:tcBorders>
+            <w:shd w:fill="auto" w:val="clear"/>
+            <w:tcMar>
+              <w:left w:w="93" w:type="dxa"/>
             </w:tcMar>
           </w:tcPr>
           <w:p>
@@ -428,18 +428,18 @@
         </w:tc>
         <w:tc>
           <w:tcPr>
-            <w:tcW w:w="5267" w:type="dxa"/>
-            <w:tcBorders>
-              <w:top w:val="single" w:sz="4" w:space="0" w:color="000001"/>
-              <w:left w:val="single" w:sz="4" w:space="0" w:color="000001"/>
-              <w:bottom w:val="single" w:sz="4" w:space="0" w:color="000001"/>
-              <w:right w:val="single" w:sz="4" w:space="0" w:color="000001"/>
-              <w:insideH w:val="single" w:sz="4" w:space="0" w:color="000001"/>
-              <w:insideV w:val="single" w:sz="4" w:space="0" w:color="000001"/>
-            </w:tcBorders>
-            <w:shd w:fill="auto" w:val="clear"/>
-            <w:tcMar>
-              <w:left w:w="98" w:type="dxa"/>
+            <w:tcW w:w="5295" w:type="dxa"/>
+            <w:tcBorders>
+              <w:top w:val="single" w:sz="4" w:space="0" w:color="000001"/>
+              <w:left w:val="single" w:sz="4" w:space="0" w:color="000001"/>
+              <w:bottom w:val="single" w:sz="4" w:space="0" w:color="000001"/>
+              <w:right w:val="single" w:sz="4" w:space="0" w:color="000001"/>
+              <w:insideH w:val="single" w:sz="4" w:space="0" w:color="000001"/>
+              <w:insideV w:val="single" w:sz="4" w:space="0" w:color="000001"/>
+            </w:tcBorders>
+            <w:shd w:fill="auto" w:val="clear"/>
+            <w:tcMar>
+              <w:left w:w="93" w:type="dxa"/>
             </w:tcMar>
           </w:tcPr>
           <w:p>
@@ -465,18 +465,18 @@
         <w:trPr/>
         <w:tc>
           <w:tcPr>
-            <w:tcW w:w="2017" w:type="dxa"/>
-            <w:tcBorders>
-              <w:top w:val="single" w:sz="4" w:space="0" w:color="000001"/>
-              <w:left w:val="single" w:sz="4" w:space="0" w:color="000001"/>
-              <w:bottom w:val="single" w:sz="4" w:space="0" w:color="000001"/>
-              <w:right w:val="single" w:sz="4" w:space="0" w:color="000001"/>
-              <w:insideH w:val="single" w:sz="4" w:space="0" w:color="000001"/>
-              <w:insideV w:val="single" w:sz="4" w:space="0" w:color="000001"/>
-            </w:tcBorders>
-            <w:shd w:fill="auto" w:val="clear"/>
-            <w:tcMar>
-              <w:left w:w="98" w:type="dxa"/>
+            <w:tcW w:w="1980" w:type="dxa"/>
+            <w:tcBorders>
+              <w:top w:val="single" w:sz="4" w:space="0" w:color="000001"/>
+              <w:left w:val="single" w:sz="4" w:space="0" w:color="000001"/>
+              <w:bottom w:val="single" w:sz="4" w:space="0" w:color="000001"/>
+              <w:right w:val="single" w:sz="4" w:space="0" w:color="000001"/>
+              <w:insideH w:val="single" w:sz="4" w:space="0" w:color="000001"/>
+              <w:insideV w:val="single" w:sz="4" w:space="0" w:color="000001"/>
+            </w:tcBorders>
+            <w:shd w:fill="auto" w:val="clear"/>
+            <w:tcMar>
+              <w:left w:w="93" w:type="dxa"/>
             </w:tcMar>
           </w:tcPr>
           <w:p>
@@ -492,18 +492,18 @@
         </w:tc>
         <w:tc>
           <w:tcPr>
-            <w:tcW w:w="1163" w:type="dxa"/>
-            <w:tcBorders>
-              <w:top w:val="single" w:sz="4" w:space="0" w:color="000001"/>
-              <w:left w:val="single" w:sz="4" w:space="0" w:color="000001"/>
-              <w:bottom w:val="single" w:sz="4" w:space="0" w:color="000001"/>
-              <w:right w:val="single" w:sz="4" w:space="0" w:color="000001"/>
-              <w:insideH w:val="single" w:sz="4" w:space="0" w:color="000001"/>
-              <w:insideV w:val="single" w:sz="4" w:space="0" w:color="000001"/>
-            </w:tcBorders>
-            <w:shd w:fill="auto" w:val="clear"/>
-            <w:tcMar>
-              <w:left w:w="98" w:type="dxa"/>
+            <w:tcW w:w="1170" w:type="dxa"/>
+            <w:tcBorders>
+              <w:top w:val="single" w:sz="4" w:space="0" w:color="000001"/>
+              <w:left w:val="single" w:sz="4" w:space="0" w:color="000001"/>
+              <w:bottom w:val="single" w:sz="4" w:space="0" w:color="000001"/>
+              <w:right w:val="single" w:sz="4" w:space="0" w:color="000001"/>
+              <w:insideH w:val="single" w:sz="4" w:space="0" w:color="000001"/>
+              <w:insideV w:val="single" w:sz="4" w:space="0" w:color="000001"/>
+            </w:tcBorders>
+            <w:shd w:fill="auto" w:val="clear"/>
+            <w:tcMar>
+              <w:left w:w="93" w:type="dxa"/>
             </w:tcMar>
           </w:tcPr>
           <w:p>
@@ -519,18 +519,18 @@
         </w:tc>
         <w:tc>
           <w:tcPr>
-            <w:tcW w:w="794" w:type="dxa"/>
-            <w:tcBorders>
-              <w:top w:val="single" w:sz="4" w:space="0" w:color="000001"/>
-              <w:left w:val="single" w:sz="4" w:space="0" w:color="000001"/>
-              <w:bottom w:val="single" w:sz="4" w:space="0" w:color="000001"/>
-              <w:right w:val="single" w:sz="4" w:space="0" w:color="000001"/>
-              <w:insideH w:val="single" w:sz="4" w:space="0" w:color="000001"/>
-              <w:insideV w:val="single" w:sz="4" w:space="0" w:color="000001"/>
-            </w:tcBorders>
-            <w:shd w:fill="auto" w:val="clear"/>
-            <w:tcMar>
-              <w:left w:w="98" w:type="dxa"/>
+            <w:tcW w:w="795" w:type="dxa"/>
+            <w:tcBorders>
+              <w:top w:val="single" w:sz="4" w:space="0" w:color="000001"/>
+              <w:left w:val="single" w:sz="4" w:space="0" w:color="000001"/>
+              <w:bottom w:val="single" w:sz="4" w:space="0" w:color="000001"/>
+              <w:right w:val="single" w:sz="4" w:space="0" w:color="000001"/>
+              <w:insideH w:val="single" w:sz="4" w:space="0" w:color="000001"/>
+              <w:insideV w:val="single" w:sz="4" w:space="0" w:color="000001"/>
+            </w:tcBorders>
+            <w:shd w:fill="auto" w:val="clear"/>
+            <w:tcMar>
+              <w:left w:w="93" w:type="dxa"/>
             </w:tcMar>
           </w:tcPr>
           <w:p>
@@ -547,18 +547,18 @@
         </w:tc>
         <w:tc>
           <w:tcPr>
-            <w:tcW w:w="5267" w:type="dxa"/>
-            <w:tcBorders>
-              <w:top w:val="single" w:sz="4" w:space="0" w:color="000001"/>
-              <w:left w:val="single" w:sz="4" w:space="0" w:color="000001"/>
-              <w:bottom w:val="single" w:sz="4" w:space="0" w:color="000001"/>
-              <w:right w:val="single" w:sz="4" w:space="0" w:color="000001"/>
-              <w:insideH w:val="single" w:sz="4" w:space="0" w:color="000001"/>
-              <w:insideV w:val="single" w:sz="4" w:space="0" w:color="000001"/>
-            </w:tcBorders>
-            <w:shd w:fill="auto" w:val="clear"/>
-            <w:tcMar>
-              <w:left w:w="98" w:type="dxa"/>
+            <w:tcW w:w="5295" w:type="dxa"/>
+            <w:tcBorders>
+              <w:top w:val="single" w:sz="4" w:space="0" w:color="000001"/>
+              <w:left w:val="single" w:sz="4" w:space="0" w:color="000001"/>
+              <w:bottom w:val="single" w:sz="4" w:space="0" w:color="000001"/>
+              <w:right w:val="single" w:sz="4" w:space="0" w:color="000001"/>
+              <w:insideH w:val="single" w:sz="4" w:space="0" w:color="000001"/>
+              <w:insideV w:val="single" w:sz="4" w:space="0" w:color="000001"/>
+            </w:tcBorders>
+            <w:shd w:fill="auto" w:val="clear"/>
+            <w:tcMar>
+              <w:left w:w="93" w:type="dxa"/>
             </w:tcMar>
           </w:tcPr>
           <w:p>
@@ -584,18 +584,18 @@
         <w:trPr/>
         <w:tc>
           <w:tcPr>
-            <w:tcW w:w="2017" w:type="dxa"/>
-            <w:tcBorders>
-              <w:top w:val="single" w:sz="4" w:space="0" w:color="000001"/>
-              <w:left w:val="single" w:sz="4" w:space="0" w:color="000001"/>
-              <w:bottom w:val="single" w:sz="4" w:space="0" w:color="000001"/>
-              <w:right w:val="single" w:sz="4" w:space="0" w:color="000001"/>
-              <w:insideH w:val="single" w:sz="4" w:space="0" w:color="000001"/>
-              <w:insideV w:val="single" w:sz="4" w:space="0" w:color="000001"/>
-            </w:tcBorders>
-            <w:shd w:fill="auto" w:val="clear"/>
-            <w:tcMar>
-              <w:left w:w="98" w:type="dxa"/>
+            <w:tcW w:w="1980" w:type="dxa"/>
+            <w:tcBorders>
+              <w:top w:val="single" w:sz="4" w:space="0" w:color="000001"/>
+              <w:left w:val="single" w:sz="4" w:space="0" w:color="000001"/>
+              <w:bottom w:val="single" w:sz="4" w:space="0" w:color="000001"/>
+              <w:right w:val="single" w:sz="4" w:space="0" w:color="000001"/>
+              <w:insideH w:val="single" w:sz="4" w:space="0" w:color="000001"/>
+              <w:insideV w:val="single" w:sz="4" w:space="0" w:color="000001"/>
+            </w:tcBorders>
+            <w:shd w:fill="auto" w:val="clear"/>
+            <w:tcMar>
+              <w:left w:w="93" w:type="dxa"/>
             </w:tcMar>
           </w:tcPr>
           <w:p>
@@ -611,18 +611,18 @@
         </w:tc>
         <w:tc>
           <w:tcPr>
-            <w:tcW w:w="1163" w:type="dxa"/>
-            <w:tcBorders>
-              <w:top w:val="single" w:sz="4" w:space="0" w:color="000001"/>
-              <w:left w:val="single" w:sz="4" w:space="0" w:color="000001"/>
-              <w:bottom w:val="single" w:sz="4" w:space="0" w:color="000001"/>
-              <w:right w:val="single" w:sz="4" w:space="0" w:color="000001"/>
-              <w:insideH w:val="single" w:sz="4" w:space="0" w:color="000001"/>
-              <w:insideV w:val="single" w:sz="4" w:space="0" w:color="000001"/>
-            </w:tcBorders>
-            <w:shd w:fill="auto" w:val="clear"/>
-            <w:tcMar>
-              <w:left w:w="98" w:type="dxa"/>
+            <w:tcW w:w="1170" w:type="dxa"/>
+            <w:tcBorders>
+              <w:top w:val="single" w:sz="4" w:space="0" w:color="000001"/>
+              <w:left w:val="single" w:sz="4" w:space="0" w:color="000001"/>
+              <w:bottom w:val="single" w:sz="4" w:space="0" w:color="000001"/>
+              <w:right w:val="single" w:sz="4" w:space="0" w:color="000001"/>
+              <w:insideH w:val="single" w:sz="4" w:space="0" w:color="000001"/>
+              <w:insideV w:val="single" w:sz="4" w:space="0" w:color="000001"/>
+            </w:tcBorders>
+            <w:shd w:fill="auto" w:val="clear"/>
+            <w:tcMar>
+              <w:left w:w="93" w:type="dxa"/>
             </w:tcMar>
           </w:tcPr>
           <w:p>
@@ -638,18 +638,18 @@
         </w:tc>
         <w:tc>
           <w:tcPr>
-            <w:tcW w:w="794" w:type="dxa"/>
-            <w:tcBorders>
-              <w:top w:val="single" w:sz="4" w:space="0" w:color="000001"/>
-              <w:left w:val="single" w:sz="4" w:space="0" w:color="000001"/>
-              <w:bottom w:val="single" w:sz="4" w:space="0" w:color="000001"/>
-              <w:right w:val="single" w:sz="4" w:space="0" w:color="000001"/>
-              <w:insideH w:val="single" w:sz="4" w:space="0" w:color="000001"/>
-              <w:insideV w:val="single" w:sz="4" w:space="0" w:color="000001"/>
-            </w:tcBorders>
-            <w:shd w:fill="auto" w:val="clear"/>
-            <w:tcMar>
-              <w:left w:w="98" w:type="dxa"/>
+            <w:tcW w:w="795" w:type="dxa"/>
+            <w:tcBorders>
+              <w:top w:val="single" w:sz="4" w:space="0" w:color="000001"/>
+              <w:left w:val="single" w:sz="4" w:space="0" w:color="000001"/>
+              <w:bottom w:val="single" w:sz="4" w:space="0" w:color="000001"/>
+              <w:right w:val="single" w:sz="4" w:space="0" w:color="000001"/>
+              <w:insideH w:val="single" w:sz="4" w:space="0" w:color="000001"/>
+              <w:insideV w:val="single" w:sz="4" w:space="0" w:color="000001"/>
+            </w:tcBorders>
+            <w:shd w:fill="auto" w:val="clear"/>
+            <w:tcMar>
+              <w:left w:w="93" w:type="dxa"/>
             </w:tcMar>
           </w:tcPr>
           <w:p>
@@ -666,18 +666,18 @@
         </w:tc>
         <w:tc>
           <w:tcPr>
-            <w:tcW w:w="5267" w:type="dxa"/>
-            <w:tcBorders>
-              <w:top w:val="single" w:sz="4" w:space="0" w:color="000001"/>
-              <w:left w:val="single" w:sz="4" w:space="0" w:color="000001"/>
-              <w:bottom w:val="single" w:sz="4" w:space="0" w:color="000001"/>
-              <w:right w:val="single" w:sz="4" w:space="0" w:color="000001"/>
-              <w:insideH w:val="single" w:sz="4" w:space="0" w:color="000001"/>
-              <w:insideV w:val="single" w:sz="4" w:space="0" w:color="000001"/>
-            </w:tcBorders>
-            <w:shd w:fill="auto" w:val="clear"/>
-            <w:tcMar>
-              <w:left w:w="98" w:type="dxa"/>
+            <w:tcW w:w="5295" w:type="dxa"/>
+            <w:tcBorders>
+              <w:top w:val="single" w:sz="4" w:space="0" w:color="000001"/>
+              <w:left w:val="single" w:sz="4" w:space="0" w:color="000001"/>
+              <w:bottom w:val="single" w:sz="4" w:space="0" w:color="000001"/>
+              <w:right w:val="single" w:sz="4" w:space="0" w:color="000001"/>
+              <w:insideH w:val="single" w:sz="4" w:space="0" w:color="000001"/>
+              <w:insideV w:val="single" w:sz="4" w:space="0" w:color="000001"/>
+            </w:tcBorders>
+            <w:shd w:fill="auto" w:val="clear"/>
+            <w:tcMar>
+              <w:left w:w="93" w:type="dxa"/>
             </w:tcMar>
           </w:tcPr>
           <w:p>
@@ -703,18 +703,18 @@
         <w:trPr/>
         <w:tc>
           <w:tcPr>
-            <w:tcW w:w="2017" w:type="dxa"/>
-            <w:tcBorders>
-              <w:top w:val="single" w:sz="4" w:space="0" w:color="000001"/>
-              <w:left w:val="single" w:sz="4" w:space="0" w:color="000001"/>
-              <w:bottom w:val="single" w:sz="4" w:space="0" w:color="000001"/>
-              <w:right w:val="single" w:sz="4" w:space="0" w:color="000001"/>
-              <w:insideH w:val="single" w:sz="4" w:space="0" w:color="000001"/>
-              <w:insideV w:val="single" w:sz="4" w:space="0" w:color="000001"/>
-            </w:tcBorders>
-            <w:shd w:fill="auto" w:val="clear"/>
-            <w:tcMar>
-              <w:left w:w="98" w:type="dxa"/>
+            <w:tcW w:w="1980" w:type="dxa"/>
+            <w:tcBorders>
+              <w:top w:val="single" w:sz="4" w:space="0" w:color="000001"/>
+              <w:left w:val="single" w:sz="4" w:space="0" w:color="000001"/>
+              <w:bottom w:val="single" w:sz="4" w:space="0" w:color="000001"/>
+              <w:right w:val="single" w:sz="4" w:space="0" w:color="000001"/>
+              <w:insideH w:val="single" w:sz="4" w:space="0" w:color="000001"/>
+              <w:insideV w:val="single" w:sz="4" w:space="0" w:color="000001"/>
+            </w:tcBorders>
+            <w:shd w:fill="auto" w:val="clear"/>
+            <w:tcMar>
+              <w:left w:w="93" w:type="dxa"/>
             </w:tcMar>
           </w:tcPr>
           <w:p>
@@ -730,18 +730,18 @@
         </w:tc>
         <w:tc>
           <w:tcPr>
-            <w:tcW w:w="1163" w:type="dxa"/>
-            <w:tcBorders>
-              <w:top w:val="single" w:sz="4" w:space="0" w:color="000001"/>
-              <w:left w:val="single" w:sz="4" w:space="0" w:color="000001"/>
-              <w:bottom w:val="single" w:sz="4" w:space="0" w:color="000001"/>
-              <w:right w:val="single" w:sz="4" w:space="0" w:color="000001"/>
-              <w:insideH w:val="single" w:sz="4" w:space="0" w:color="000001"/>
-              <w:insideV w:val="single" w:sz="4" w:space="0" w:color="000001"/>
-            </w:tcBorders>
-            <w:shd w:fill="auto" w:val="clear"/>
-            <w:tcMar>
-              <w:left w:w="98" w:type="dxa"/>
+            <w:tcW w:w="1170" w:type="dxa"/>
+            <w:tcBorders>
+              <w:top w:val="single" w:sz="4" w:space="0" w:color="000001"/>
+              <w:left w:val="single" w:sz="4" w:space="0" w:color="000001"/>
+              <w:bottom w:val="single" w:sz="4" w:space="0" w:color="000001"/>
+              <w:right w:val="single" w:sz="4" w:space="0" w:color="000001"/>
+              <w:insideH w:val="single" w:sz="4" w:space="0" w:color="000001"/>
+              <w:insideV w:val="single" w:sz="4" w:space="0" w:color="000001"/>
+            </w:tcBorders>
+            <w:shd w:fill="auto" w:val="clear"/>
+            <w:tcMar>
+              <w:left w:w="93" w:type="dxa"/>
             </w:tcMar>
           </w:tcPr>
           <w:p>
@@ -757,18 +757,18 @@
         </w:tc>
         <w:tc>
           <w:tcPr>
-            <w:tcW w:w="794" w:type="dxa"/>
-            <w:tcBorders>
-              <w:top w:val="single" w:sz="4" w:space="0" w:color="000001"/>
-              <w:left w:val="single" w:sz="4" w:space="0" w:color="000001"/>
-              <w:bottom w:val="single" w:sz="4" w:space="0" w:color="000001"/>
-              <w:right w:val="single" w:sz="4" w:space="0" w:color="000001"/>
-              <w:insideH w:val="single" w:sz="4" w:space="0" w:color="000001"/>
-              <w:insideV w:val="single" w:sz="4" w:space="0" w:color="000001"/>
-            </w:tcBorders>
-            <w:shd w:fill="auto" w:val="clear"/>
-            <w:tcMar>
-              <w:left w:w="98" w:type="dxa"/>
+            <w:tcW w:w="795" w:type="dxa"/>
+            <w:tcBorders>
+              <w:top w:val="single" w:sz="4" w:space="0" w:color="000001"/>
+              <w:left w:val="single" w:sz="4" w:space="0" w:color="000001"/>
+              <w:bottom w:val="single" w:sz="4" w:space="0" w:color="000001"/>
+              <w:right w:val="single" w:sz="4" w:space="0" w:color="000001"/>
+              <w:insideH w:val="single" w:sz="4" w:space="0" w:color="000001"/>
+              <w:insideV w:val="single" w:sz="4" w:space="0" w:color="000001"/>
+            </w:tcBorders>
+            <w:shd w:fill="auto" w:val="clear"/>
+            <w:tcMar>
+              <w:left w:w="93" w:type="dxa"/>
             </w:tcMar>
           </w:tcPr>
           <w:p>
@@ -785,18 +785,18 @@
         </w:tc>
         <w:tc>
           <w:tcPr>
-            <w:tcW w:w="5267" w:type="dxa"/>
-            <w:tcBorders>
-              <w:top w:val="single" w:sz="4" w:space="0" w:color="000001"/>
-              <w:left w:val="single" w:sz="4" w:space="0" w:color="000001"/>
-              <w:bottom w:val="single" w:sz="4" w:space="0" w:color="000001"/>
-              <w:right w:val="single" w:sz="4" w:space="0" w:color="000001"/>
-              <w:insideH w:val="single" w:sz="4" w:space="0" w:color="000001"/>
-              <w:insideV w:val="single" w:sz="4" w:space="0" w:color="000001"/>
-            </w:tcBorders>
-            <w:shd w:fill="auto" w:val="clear"/>
-            <w:tcMar>
-              <w:left w:w="98" w:type="dxa"/>
+            <w:tcW w:w="5295" w:type="dxa"/>
+            <w:tcBorders>
+              <w:top w:val="single" w:sz="4" w:space="0" w:color="000001"/>
+              <w:left w:val="single" w:sz="4" w:space="0" w:color="000001"/>
+              <w:bottom w:val="single" w:sz="4" w:space="0" w:color="000001"/>
+              <w:right w:val="single" w:sz="4" w:space="0" w:color="000001"/>
+              <w:insideH w:val="single" w:sz="4" w:space="0" w:color="000001"/>
+              <w:insideV w:val="single" w:sz="4" w:space="0" w:color="000001"/>
+            </w:tcBorders>
+            <w:shd w:fill="auto" w:val="clear"/>
+            <w:tcMar>
+              <w:left w:w="93" w:type="dxa"/>
             </w:tcMar>
           </w:tcPr>
           <w:p>
@@ -822,18 +822,18 @@
         <w:trPr/>
         <w:tc>
           <w:tcPr>
-            <w:tcW w:w="2017" w:type="dxa"/>
-            <w:tcBorders>
-              <w:top w:val="single" w:sz="4" w:space="0" w:color="000001"/>
-              <w:left w:val="single" w:sz="4" w:space="0" w:color="000001"/>
-              <w:bottom w:val="single" w:sz="4" w:space="0" w:color="000001"/>
-              <w:right w:val="single" w:sz="4" w:space="0" w:color="000001"/>
-              <w:insideH w:val="single" w:sz="4" w:space="0" w:color="000001"/>
-              <w:insideV w:val="single" w:sz="4" w:space="0" w:color="000001"/>
-            </w:tcBorders>
-            <w:shd w:fill="auto" w:val="clear"/>
-            <w:tcMar>
-              <w:left w:w="98" w:type="dxa"/>
+            <w:tcW w:w="1980" w:type="dxa"/>
+            <w:tcBorders>
+              <w:top w:val="single" w:sz="4" w:space="0" w:color="000001"/>
+              <w:left w:val="single" w:sz="4" w:space="0" w:color="000001"/>
+              <w:bottom w:val="single" w:sz="4" w:space="0" w:color="000001"/>
+              <w:right w:val="single" w:sz="4" w:space="0" w:color="000001"/>
+              <w:insideH w:val="single" w:sz="4" w:space="0" w:color="000001"/>
+              <w:insideV w:val="single" w:sz="4" w:space="0" w:color="000001"/>
+            </w:tcBorders>
+            <w:shd w:fill="auto" w:val="clear"/>
+            <w:tcMar>
+              <w:left w:w="93" w:type="dxa"/>
             </w:tcMar>
           </w:tcPr>
           <w:p>
@@ -849,18 +849,18 @@
         </w:tc>
         <w:tc>
           <w:tcPr>
-            <w:tcW w:w="1163" w:type="dxa"/>
-            <w:tcBorders>
-              <w:top w:val="single" w:sz="4" w:space="0" w:color="000001"/>
-              <w:left w:val="single" w:sz="4" w:space="0" w:color="000001"/>
-              <w:bottom w:val="single" w:sz="4" w:space="0" w:color="000001"/>
-              <w:right w:val="single" w:sz="4" w:space="0" w:color="000001"/>
-              <w:insideH w:val="single" w:sz="4" w:space="0" w:color="000001"/>
-              <w:insideV w:val="single" w:sz="4" w:space="0" w:color="000001"/>
-            </w:tcBorders>
-            <w:shd w:fill="auto" w:val="clear"/>
-            <w:tcMar>
-              <w:left w:w="98" w:type="dxa"/>
+            <w:tcW w:w="1170" w:type="dxa"/>
+            <w:tcBorders>
+              <w:top w:val="single" w:sz="4" w:space="0" w:color="000001"/>
+              <w:left w:val="single" w:sz="4" w:space="0" w:color="000001"/>
+              <w:bottom w:val="single" w:sz="4" w:space="0" w:color="000001"/>
+              <w:right w:val="single" w:sz="4" w:space="0" w:color="000001"/>
+              <w:insideH w:val="single" w:sz="4" w:space="0" w:color="000001"/>
+              <w:insideV w:val="single" w:sz="4" w:space="0" w:color="000001"/>
+            </w:tcBorders>
+            <w:shd w:fill="auto" w:val="clear"/>
+            <w:tcMar>
+              <w:left w:w="93" w:type="dxa"/>
             </w:tcMar>
           </w:tcPr>
           <w:p>
@@ -876,18 +876,18 @@
         </w:tc>
         <w:tc>
           <w:tcPr>
-            <w:tcW w:w="794" w:type="dxa"/>
-            <w:tcBorders>
-              <w:top w:val="single" w:sz="4" w:space="0" w:color="000001"/>
-              <w:left w:val="single" w:sz="4" w:space="0" w:color="000001"/>
-              <w:bottom w:val="single" w:sz="4" w:space="0" w:color="000001"/>
-              <w:right w:val="single" w:sz="4" w:space="0" w:color="000001"/>
-              <w:insideH w:val="single" w:sz="4" w:space="0" w:color="000001"/>
-              <w:insideV w:val="single" w:sz="4" w:space="0" w:color="000001"/>
-            </w:tcBorders>
-            <w:shd w:fill="auto" w:val="clear"/>
-            <w:tcMar>
-              <w:left w:w="98" w:type="dxa"/>
+            <w:tcW w:w="795" w:type="dxa"/>
+            <w:tcBorders>
+              <w:top w:val="single" w:sz="4" w:space="0" w:color="000001"/>
+              <w:left w:val="single" w:sz="4" w:space="0" w:color="000001"/>
+              <w:bottom w:val="single" w:sz="4" w:space="0" w:color="000001"/>
+              <w:right w:val="single" w:sz="4" w:space="0" w:color="000001"/>
+              <w:insideH w:val="single" w:sz="4" w:space="0" w:color="000001"/>
+              <w:insideV w:val="single" w:sz="4" w:space="0" w:color="000001"/>
+            </w:tcBorders>
+            <w:shd w:fill="auto" w:val="clear"/>
+            <w:tcMar>
+              <w:left w:w="93" w:type="dxa"/>
             </w:tcMar>
           </w:tcPr>
           <w:p>
@@ -904,18 +904,18 @@
         </w:tc>
         <w:tc>
           <w:tcPr>
-            <w:tcW w:w="5267" w:type="dxa"/>
-            <w:tcBorders>
-              <w:top w:val="single" w:sz="4" w:space="0" w:color="000001"/>
-              <w:left w:val="single" w:sz="4" w:space="0" w:color="000001"/>
-              <w:bottom w:val="single" w:sz="4" w:space="0" w:color="000001"/>
-              <w:right w:val="single" w:sz="4" w:space="0" w:color="000001"/>
-              <w:insideH w:val="single" w:sz="4" w:space="0" w:color="000001"/>
-              <w:insideV w:val="single" w:sz="4" w:space="0" w:color="000001"/>
-            </w:tcBorders>
-            <w:shd w:fill="auto" w:val="clear"/>
-            <w:tcMar>
-              <w:left w:w="98" w:type="dxa"/>
+            <w:tcW w:w="5295" w:type="dxa"/>
+            <w:tcBorders>
+              <w:top w:val="single" w:sz="4" w:space="0" w:color="000001"/>
+              <w:left w:val="single" w:sz="4" w:space="0" w:color="000001"/>
+              <w:bottom w:val="single" w:sz="4" w:space="0" w:color="000001"/>
+              <w:right w:val="single" w:sz="4" w:space="0" w:color="000001"/>
+              <w:insideH w:val="single" w:sz="4" w:space="0" w:color="000001"/>
+              <w:insideV w:val="single" w:sz="4" w:space="0" w:color="000001"/>
+            </w:tcBorders>
+            <w:shd w:fill="auto" w:val="clear"/>
+            <w:tcMar>
+              <w:left w:w="93" w:type="dxa"/>
             </w:tcMar>
           </w:tcPr>
           <w:p>
@@ -941,18 +941,18 @@
         <w:trPr/>
         <w:tc>
           <w:tcPr>
-            <w:tcW w:w="2017" w:type="dxa"/>
-            <w:tcBorders>
-              <w:top w:val="single" w:sz="4" w:space="0" w:color="000001"/>
-              <w:left w:val="single" w:sz="4" w:space="0" w:color="000001"/>
-              <w:bottom w:val="single" w:sz="4" w:space="0" w:color="000001"/>
-              <w:right w:val="single" w:sz="4" w:space="0" w:color="000001"/>
-              <w:insideH w:val="single" w:sz="4" w:space="0" w:color="000001"/>
-              <w:insideV w:val="single" w:sz="4" w:space="0" w:color="000001"/>
-            </w:tcBorders>
-            <w:shd w:fill="auto" w:val="clear"/>
-            <w:tcMar>
-              <w:left w:w="98" w:type="dxa"/>
+            <w:tcW w:w="1980" w:type="dxa"/>
+            <w:tcBorders>
+              <w:top w:val="single" w:sz="4" w:space="0" w:color="000001"/>
+              <w:left w:val="single" w:sz="4" w:space="0" w:color="000001"/>
+              <w:bottom w:val="single" w:sz="4" w:space="0" w:color="000001"/>
+              <w:right w:val="single" w:sz="4" w:space="0" w:color="000001"/>
+              <w:insideH w:val="single" w:sz="4" w:space="0" w:color="000001"/>
+              <w:insideV w:val="single" w:sz="4" w:space="0" w:color="000001"/>
+            </w:tcBorders>
+            <w:shd w:fill="auto" w:val="clear"/>
+            <w:tcMar>
+              <w:left w:w="93" w:type="dxa"/>
             </w:tcMar>
           </w:tcPr>
           <w:p>
@@ -968,18 +968,18 @@
         </w:tc>
         <w:tc>
           <w:tcPr>
-            <w:tcW w:w="1163" w:type="dxa"/>
-            <w:tcBorders>
-              <w:top w:val="single" w:sz="4" w:space="0" w:color="000001"/>
-              <w:left w:val="single" w:sz="4" w:space="0" w:color="000001"/>
-              <w:bottom w:val="single" w:sz="4" w:space="0" w:color="000001"/>
-              <w:right w:val="single" w:sz="4" w:space="0" w:color="000001"/>
-              <w:insideH w:val="single" w:sz="4" w:space="0" w:color="000001"/>
-              <w:insideV w:val="single" w:sz="4" w:space="0" w:color="000001"/>
-            </w:tcBorders>
-            <w:shd w:fill="auto" w:val="clear"/>
-            <w:tcMar>
-              <w:left w:w="98" w:type="dxa"/>
+            <w:tcW w:w="1170" w:type="dxa"/>
+            <w:tcBorders>
+              <w:top w:val="single" w:sz="4" w:space="0" w:color="000001"/>
+              <w:left w:val="single" w:sz="4" w:space="0" w:color="000001"/>
+              <w:bottom w:val="single" w:sz="4" w:space="0" w:color="000001"/>
+              <w:right w:val="single" w:sz="4" w:space="0" w:color="000001"/>
+              <w:insideH w:val="single" w:sz="4" w:space="0" w:color="000001"/>
+              <w:insideV w:val="single" w:sz="4" w:space="0" w:color="000001"/>
+            </w:tcBorders>
+            <w:shd w:fill="auto" w:val="clear"/>
+            <w:tcMar>
+              <w:left w:w="93" w:type="dxa"/>
             </w:tcMar>
           </w:tcPr>
           <w:p>
@@ -995,18 +995,18 @@
         </w:tc>
         <w:tc>
           <w:tcPr>
-            <w:tcW w:w="794" w:type="dxa"/>
-            <w:tcBorders>
-              <w:top w:val="single" w:sz="4" w:space="0" w:color="000001"/>
-              <w:left w:val="single" w:sz="4" w:space="0" w:color="000001"/>
-              <w:bottom w:val="single" w:sz="4" w:space="0" w:color="000001"/>
-              <w:right w:val="single" w:sz="4" w:space="0" w:color="000001"/>
-              <w:insideH w:val="single" w:sz="4" w:space="0" w:color="000001"/>
-              <w:insideV w:val="single" w:sz="4" w:space="0" w:color="000001"/>
-            </w:tcBorders>
-            <w:shd w:fill="auto" w:val="clear"/>
-            <w:tcMar>
-              <w:left w:w="98" w:type="dxa"/>
+            <w:tcW w:w="795" w:type="dxa"/>
+            <w:tcBorders>
+              <w:top w:val="single" w:sz="4" w:space="0" w:color="000001"/>
+              <w:left w:val="single" w:sz="4" w:space="0" w:color="000001"/>
+              <w:bottom w:val="single" w:sz="4" w:space="0" w:color="000001"/>
+              <w:right w:val="single" w:sz="4" w:space="0" w:color="000001"/>
+              <w:insideH w:val="single" w:sz="4" w:space="0" w:color="000001"/>
+              <w:insideV w:val="single" w:sz="4" w:space="0" w:color="000001"/>
+            </w:tcBorders>
+            <w:shd w:fill="auto" w:val="clear"/>
+            <w:tcMar>
+              <w:left w:w="93" w:type="dxa"/>
             </w:tcMar>
           </w:tcPr>
           <w:p>
@@ -1023,18 +1023,18 @@
         </w:tc>
         <w:tc>
           <w:tcPr>
-            <w:tcW w:w="5267" w:type="dxa"/>
-            <w:tcBorders>
-              <w:top w:val="single" w:sz="4" w:space="0" w:color="000001"/>
-              <w:left w:val="single" w:sz="4" w:space="0" w:color="000001"/>
-              <w:bottom w:val="single" w:sz="4" w:space="0" w:color="000001"/>
-              <w:right w:val="single" w:sz="4" w:space="0" w:color="000001"/>
-              <w:insideH w:val="single" w:sz="4" w:space="0" w:color="000001"/>
-              <w:insideV w:val="single" w:sz="4" w:space="0" w:color="000001"/>
-            </w:tcBorders>
-            <w:shd w:fill="auto" w:val="clear"/>
-            <w:tcMar>
-              <w:left w:w="98" w:type="dxa"/>
+            <w:tcW w:w="5295" w:type="dxa"/>
+            <w:tcBorders>
+              <w:top w:val="single" w:sz="4" w:space="0" w:color="000001"/>
+              <w:left w:val="single" w:sz="4" w:space="0" w:color="000001"/>
+              <w:bottom w:val="single" w:sz="4" w:space="0" w:color="000001"/>
+              <w:right w:val="single" w:sz="4" w:space="0" w:color="000001"/>
+              <w:insideH w:val="single" w:sz="4" w:space="0" w:color="000001"/>
+              <w:insideV w:val="single" w:sz="4" w:space="0" w:color="000001"/>
+            </w:tcBorders>
+            <w:shd w:fill="auto" w:val="clear"/>
+            <w:tcMar>
+              <w:left w:w="93" w:type="dxa"/>
             </w:tcMar>
           </w:tcPr>
           <w:p>
@@ -1060,18 +1060,18 @@
         <w:trPr/>
         <w:tc>
           <w:tcPr>
-            <w:tcW w:w="2017" w:type="dxa"/>
-            <w:tcBorders>
-              <w:top w:val="single" w:sz="4" w:space="0" w:color="000001"/>
-              <w:left w:val="single" w:sz="4" w:space="0" w:color="000001"/>
-              <w:bottom w:val="single" w:sz="4" w:space="0" w:color="000001"/>
-              <w:right w:val="single" w:sz="4" w:space="0" w:color="000001"/>
-              <w:insideH w:val="single" w:sz="4" w:space="0" w:color="000001"/>
-              <w:insideV w:val="single" w:sz="4" w:space="0" w:color="000001"/>
-            </w:tcBorders>
-            <w:shd w:fill="auto" w:val="clear"/>
-            <w:tcMar>
-              <w:left w:w="98" w:type="dxa"/>
+            <w:tcW w:w="1980" w:type="dxa"/>
+            <w:tcBorders>
+              <w:top w:val="single" w:sz="4" w:space="0" w:color="000001"/>
+              <w:left w:val="single" w:sz="4" w:space="0" w:color="000001"/>
+              <w:bottom w:val="single" w:sz="4" w:space="0" w:color="000001"/>
+              <w:right w:val="single" w:sz="4" w:space="0" w:color="000001"/>
+              <w:insideH w:val="single" w:sz="4" w:space="0" w:color="000001"/>
+              <w:insideV w:val="single" w:sz="4" w:space="0" w:color="000001"/>
+            </w:tcBorders>
+            <w:shd w:fill="auto" w:val="clear"/>
+            <w:tcMar>
+              <w:left w:w="93" w:type="dxa"/>
             </w:tcMar>
           </w:tcPr>
           <w:p>
@@ -1087,18 +1087,18 @@
         </w:tc>
         <w:tc>
           <w:tcPr>
-            <w:tcW w:w="1163" w:type="dxa"/>
-            <w:tcBorders>
-              <w:top w:val="single" w:sz="4" w:space="0" w:color="000001"/>
-              <w:left w:val="single" w:sz="4" w:space="0" w:color="000001"/>
-              <w:bottom w:val="single" w:sz="4" w:space="0" w:color="000001"/>
-              <w:right w:val="single" w:sz="4" w:space="0" w:color="000001"/>
-              <w:insideH w:val="single" w:sz="4" w:space="0" w:color="000001"/>
-              <w:insideV w:val="single" w:sz="4" w:space="0" w:color="000001"/>
-            </w:tcBorders>
-            <w:shd w:fill="auto" w:val="clear"/>
-            <w:tcMar>
-              <w:left w:w="98" w:type="dxa"/>
+            <w:tcW w:w="1170" w:type="dxa"/>
+            <w:tcBorders>
+              <w:top w:val="single" w:sz="4" w:space="0" w:color="000001"/>
+              <w:left w:val="single" w:sz="4" w:space="0" w:color="000001"/>
+              <w:bottom w:val="single" w:sz="4" w:space="0" w:color="000001"/>
+              <w:right w:val="single" w:sz="4" w:space="0" w:color="000001"/>
+              <w:insideH w:val="single" w:sz="4" w:space="0" w:color="000001"/>
+              <w:insideV w:val="single" w:sz="4" w:space="0" w:color="000001"/>
+            </w:tcBorders>
+            <w:shd w:fill="auto" w:val="clear"/>
+            <w:tcMar>
+              <w:left w:w="93" w:type="dxa"/>
             </w:tcMar>
           </w:tcPr>
           <w:p>
@@ -1114,18 +1114,18 @@
         </w:tc>
         <w:tc>
           <w:tcPr>
-            <w:tcW w:w="794" w:type="dxa"/>
-            <w:tcBorders>
-              <w:top w:val="single" w:sz="4" w:space="0" w:color="000001"/>
-              <w:left w:val="single" w:sz="4" w:space="0" w:color="000001"/>
-              <w:bottom w:val="single" w:sz="4" w:space="0" w:color="000001"/>
-              <w:right w:val="single" w:sz="4" w:space="0" w:color="000001"/>
-              <w:insideH w:val="single" w:sz="4" w:space="0" w:color="000001"/>
-              <w:insideV w:val="single" w:sz="4" w:space="0" w:color="000001"/>
-            </w:tcBorders>
-            <w:shd w:fill="auto" w:val="clear"/>
-            <w:tcMar>
-              <w:left w:w="98" w:type="dxa"/>
+            <w:tcW w:w="795" w:type="dxa"/>
+            <w:tcBorders>
+              <w:top w:val="single" w:sz="4" w:space="0" w:color="000001"/>
+              <w:left w:val="single" w:sz="4" w:space="0" w:color="000001"/>
+              <w:bottom w:val="single" w:sz="4" w:space="0" w:color="000001"/>
+              <w:right w:val="single" w:sz="4" w:space="0" w:color="000001"/>
+              <w:insideH w:val="single" w:sz="4" w:space="0" w:color="000001"/>
+              <w:insideV w:val="single" w:sz="4" w:space="0" w:color="000001"/>
+            </w:tcBorders>
+            <w:shd w:fill="auto" w:val="clear"/>
+            <w:tcMar>
+              <w:left w:w="93" w:type="dxa"/>
             </w:tcMar>
           </w:tcPr>
           <w:p>
@@ -1142,18 +1142,18 @@
         </w:tc>
         <w:tc>
           <w:tcPr>
-            <w:tcW w:w="5267" w:type="dxa"/>
-            <w:tcBorders>
-              <w:top w:val="single" w:sz="4" w:space="0" w:color="000001"/>
-              <w:left w:val="single" w:sz="4" w:space="0" w:color="000001"/>
-              <w:bottom w:val="single" w:sz="4" w:space="0" w:color="000001"/>
-              <w:right w:val="single" w:sz="4" w:space="0" w:color="000001"/>
-              <w:insideH w:val="single" w:sz="4" w:space="0" w:color="000001"/>
-              <w:insideV w:val="single" w:sz="4" w:space="0" w:color="000001"/>
-            </w:tcBorders>
-            <w:shd w:fill="auto" w:val="clear"/>
-            <w:tcMar>
-              <w:left w:w="98" w:type="dxa"/>
+            <w:tcW w:w="5295" w:type="dxa"/>
+            <w:tcBorders>
+              <w:top w:val="single" w:sz="4" w:space="0" w:color="000001"/>
+              <w:left w:val="single" w:sz="4" w:space="0" w:color="000001"/>
+              <w:bottom w:val="single" w:sz="4" w:space="0" w:color="000001"/>
+              <w:right w:val="single" w:sz="4" w:space="0" w:color="000001"/>
+              <w:insideH w:val="single" w:sz="4" w:space="0" w:color="000001"/>
+              <w:insideV w:val="single" w:sz="4" w:space="0" w:color="000001"/>
+            </w:tcBorders>
+            <w:shd w:fill="auto" w:val="clear"/>
+            <w:tcMar>
+              <w:left w:w="93" w:type="dxa"/>
             </w:tcMar>
           </w:tcPr>
           <w:p>
@@ -1179,18 +1179,18 @@
         <w:trPr/>
         <w:tc>
           <w:tcPr>
-            <w:tcW w:w="2017" w:type="dxa"/>
-            <w:tcBorders>
-              <w:top w:val="single" w:sz="4" w:space="0" w:color="000001"/>
-              <w:left w:val="single" w:sz="4" w:space="0" w:color="000001"/>
-              <w:bottom w:val="single" w:sz="4" w:space="0" w:color="000001"/>
-              <w:right w:val="single" w:sz="4" w:space="0" w:color="000001"/>
-              <w:insideH w:val="single" w:sz="4" w:space="0" w:color="000001"/>
-              <w:insideV w:val="single" w:sz="4" w:space="0" w:color="000001"/>
-            </w:tcBorders>
-            <w:shd w:fill="auto" w:val="clear"/>
-            <w:tcMar>
-              <w:left w:w="98" w:type="dxa"/>
+            <w:tcW w:w="1980" w:type="dxa"/>
+            <w:tcBorders>
+              <w:top w:val="single" w:sz="4" w:space="0" w:color="000001"/>
+              <w:left w:val="single" w:sz="4" w:space="0" w:color="000001"/>
+              <w:bottom w:val="single" w:sz="4" w:space="0" w:color="000001"/>
+              <w:right w:val="single" w:sz="4" w:space="0" w:color="000001"/>
+              <w:insideH w:val="single" w:sz="4" w:space="0" w:color="000001"/>
+              <w:insideV w:val="single" w:sz="4" w:space="0" w:color="000001"/>
+            </w:tcBorders>
+            <w:shd w:fill="auto" w:val="clear"/>
+            <w:tcMar>
+              <w:left w:w="93" w:type="dxa"/>
             </w:tcMar>
           </w:tcPr>
           <w:p>
@@ -1206,18 +1206,18 @@
         </w:tc>
         <w:tc>
           <w:tcPr>
-            <w:tcW w:w="1163" w:type="dxa"/>
-            <w:tcBorders>
-              <w:top w:val="single" w:sz="4" w:space="0" w:color="000001"/>
-              <w:left w:val="single" w:sz="4" w:space="0" w:color="000001"/>
-              <w:bottom w:val="single" w:sz="4" w:space="0" w:color="000001"/>
-              <w:right w:val="single" w:sz="4" w:space="0" w:color="000001"/>
-              <w:insideH w:val="single" w:sz="4" w:space="0" w:color="000001"/>
-              <w:insideV w:val="single" w:sz="4" w:space="0" w:color="000001"/>
-            </w:tcBorders>
-            <w:shd w:fill="auto" w:val="clear"/>
-            <w:tcMar>
-              <w:left w:w="98" w:type="dxa"/>
+            <w:tcW w:w="1170" w:type="dxa"/>
+            <w:tcBorders>
+              <w:top w:val="single" w:sz="4" w:space="0" w:color="000001"/>
+              <w:left w:val="single" w:sz="4" w:space="0" w:color="000001"/>
+              <w:bottom w:val="single" w:sz="4" w:space="0" w:color="000001"/>
+              <w:right w:val="single" w:sz="4" w:space="0" w:color="000001"/>
+              <w:insideH w:val="single" w:sz="4" w:space="0" w:color="000001"/>
+              <w:insideV w:val="single" w:sz="4" w:space="0" w:color="000001"/>
+            </w:tcBorders>
+            <w:shd w:fill="auto" w:val="clear"/>
+            <w:tcMar>
+              <w:left w:w="93" w:type="dxa"/>
             </w:tcMar>
           </w:tcPr>
           <w:p>
@@ -1233,18 +1233,18 @@
         </w:tc>
         <w:tc>
           <w:tcPr>
-            <w:tcW w:w="794" w:type="dxa"/>
-            <w:tcBorders>
-              <w:top w:val="single" w:sz="4" w:space="0" w:color="000001"/>
-              <w:left w:val="single" w:sz="4" w:space="0" w:color="000001"/>
-              <w:bottom w:val="single" w:sz="4" w:space="0" w:color="000001"/>
-              <w:right w:val="single" w:sz="4" w:space="0" w:color="000001"/>
-              <w:insideH w:val="single" w:sz="4" w:space="0" w:color="000001"/>
-              <w:insideV w:val="single" w:sz="4" w:space="0" w:color="000001"/>
-            </w:tcBorders>
-            <w:shd w:fill="auto" w:val="clear"/>
-            <w:tcMar>
-              <w:left w:w="98" w:type="dxa"/>
+            <w:tcW w:w="795" w:type="dxa"/>
+            <w:tcBorders>
+              <w:top w:val="single" w:sz="4" w:space="0" w:color="000001"/>
+              <w:left w:val="single" w:sz="4" w:space="0" w:color="000001"/>
+              <w:bottom w:val="single" w:sz="4" w:space="0" w:color="000001"/>
+              <w:right w:val="single" w:sz="4" w:space="0" w:color="000001"/>
+              <w:insideH w:val="single" w:sz="4" w:space="0" w:color="000001"/>
+              <w:insideV w:val="single" w:sz="4" w:space="0" w:color="000001"/>
+            </w:tcBorders>
+            <w:shd w:fill="auto" w:val="clear"/>
+            <w:tcMar>
+              <w:left w:w="93" w:type="dxa"/>
             </w:tcMar>
           </w:tcPr>
           <w:p>
@@ -1261,18 +1261,18 @@
         </w:tc>
         <w:tc>
           <w:tcPr>
-            <w:tcW w:w="5267" w:type="dxa"/>
-            <w:tcBorders>
-              <w:top w:val="single" w:sz="4" w:space="0" w:color="000001"/>
-              <w:left w:val="single" w:sz="4" w:space="0" w:color="000001"/>
-              <w:bottom w:val="single" w:sz="4" w:space="0" w:color="000001"/>
-              <w:right w:val="single" w:sz="4" w:space="0" w:color="000001"/>
-              <w:insideH w:val="single" w:sz="4" w:space="0" w:color="000001"/>
-              <w:insideV w:val="single" w:sz="4" w:space="0" w:color="000001"/>
-            </w:tcBorders>
-            <w:shd w:fill="auto" w:val="clear"/>
-            <w:tcMar>
-              <w:left w:w="98" w:type="dxa"/>
+            <w:tcW w:w="5295" w:type="dxa"/>
+            <w:tcBorders>
+              <w:top w:val="single" w:sz="4" w:space="0" w:color="000001"/>
+              <w:left w:val="single" w:sz="4" w:space="0" w:color="000001"/>
+              <w:bottom w:val="single" w:sz="4" w:space="0" w:color="000001"/>
+              <w:right w:val="single" w:sz="4" w:space="0" w:color="000001"/>
+              <w:insideH w:val="single" w:sz="4" w:space="0" w:color="000001"/>
+              <w:insideV w:val="single" w:sz="4" w:space="0" w:color="000001"/>
+            </w:tcBorders>
+            <w:shd w:fill="auto" w:val="clear"/>
+            <w:tcMar>
+              <w:left w:w="93" w:type="dxa"/>
             </w:tcMar>
           </w:tcPr>
           <w:p>
@@ -1298,18 +1298,18 @@
         <w:trPr/>
         <w:tc>
           <w:tcPr>
-            <w:tcW w:w="2017" w:type="dxa"/>
-            <w:tcBorders>
-              <w:top w:val="single" w:sz="4" w:space="0" w:color="000001"/>
-              <w:left w:val="single" w:sz="4" w:space="0" w:color="000001"/>
-              <w:bottom w:val="single" w:sz="4" w:space="0" w:color="000001"/>
-              <w:right w:val="single" w:sz="4" w:space="0" w:color="000001"/>
-              <w:insideH w:val="single" w:sz="4" w:space="0" w:color="000001"/>
-              <w:insideV w:val="single" w:sz="4" w:space="0" w:color="000001"/>
-            </w:tcBorders>
-            <w:shd w:fill="auto" w:val="clear"/>
-            <w:tcMar>
-              <w:left w:w="98" w:type="dxa"/>
+            <w:tcW w:w="1980" w:type="dxa"/>
+            <w:tcBorders>
+              <w:top w:val="single" w:sz="4" w:space="0" w:color="000001"/>
+              <w:left w:val="single" w:sz="4" w:space="0" w:color="000001"/>
+              <w:bottom w:val="single" w:sz="4" w:space="0" w:color="000001"/>
+              <w:right w:val="single" w:sz="4" w:space="0" w:color="000001"/>
+              <w:insideH w:val="single" w:sz="4" w:space="0" w:color="000001"/>
+              <w:insideV w:val="single" w:sz="4" w:space="0" w:color="000001"/>
+            </w:tcBorders>
+            <w:shd w:fill="auto" w:val="clear"/>
+            <w:tcMar>
+              <w:left w:w="93" w:type="dxa"/>
             </w:tcMar>
           </w:tcPr>
           <w:p>
@@ -1325,18 +1325,18 @@
         </w:tc>
         <w:tc>
           <w:tcPr>
-            <w:tcW w:w="1163" w:type="dxa"/>
-            <w:tcBorders>
-              <w:top w:val="single" w:sz="4" w:space="0" w:color="000001"/>
-              <w:left w:val="single" w:sz="4" w:space="0" w:color="000001"/>
-              <w:bottom w:val="single" w:sz="4" w:space="0" w:color="000001"/>
-              <w:right w:val="single" w:sz="4" w:space="0" w:color="000001"/>
-              <w:insideH w:val="single" w:sz="4" w:space="0" w:color="000001"/>
-              <w:insideV w:val="single" w:sz="4" w:space="0" w:color="000001"/>
-            </w:tcBorders>
-            <w:shd w:fill="auto" w:val="clear"/>
-            <w:tcMar>
-              <w:left w:w="98" w:type="dxa"/>
+            <w:tcW w:w="1170" w:type="dxa"/>
+            <w:tcBorders>
+              <w:top w:val="single" w:sz="4" w:space="0" w:color="000001"/>
+              <w:left w:val="single" w:sz="4" w:space="0" w:color="000001"/>
+              <w:bottom w:val="single" w:sz="4" w:space="0" w:color="000001"/>
+              <w:right w:val="single" w:sz="4" w:space="0" w:color="000001"/>
+              <w:insideH w:val="single" w:sz="4" w:space="0" w:color="000001"/>
+              <w:insideV w:val="single" w:sz="4" w:space="0" w:color="000001"/>
+            </w:tcBorders>
+            <w:shd w:fill="auto" w:val="clear"/>
+            <w:tcMar>
+              <w:left w:w="93" w:type="dxa"/>
             </w:tcMar>
           </w:tcPr>
           <w:p>
@@ -1352,18 +1352,18 @@
         </w:tc>
         <w:tc>
           <w:tcPr>
-            <w:tcW w:w="794" w:type="dxa"/>
-            <w:tcBorders>
-              <w:top w:val="single" w:sz="4" w:space="0" w:color="000001"/>
-              <w:left w:val="single" w:sz="4" w:space="0" w:color="000001"/>
-              <w:bottom w:val="single" w:sz="4" w:space="0" w:color="000001"/>
-              <w:right w:val="single" w:sz="4" w:space="0" w:color="000001"/>
-              <w:insideH w:val="single" w:sz="4" w:space="0" w:color="000001"/>
-              <w:insideV w:val="single" w:sz="4" w:space="0" w:color="000001"/>
-            </w:tcBorders>
-            <w:shd w:fill="auto" w:val="clear"/>
-            <w:tcMar>
-              <w:left w:w="98" w:type="dxa"/>
+            <w:tcW w:w="795" w:type="dxa"/>
+            <w:tcBorders>
+              <w:top w:val="single" w:sz="4" w:space="0" w:color="000001"/>
+              <w:left w:val="single" w:sz="4" w:space="0" w:color="000001"/>
+              <w:bottom w:val="single" w:sz="4" w:space="0" w:color="000001"/>
+              <w:right w:val="single" w:sz="4" w:space="0" w:color="000001"/>
+              <w:insideH w:val="single" w:sz="4" w:space="0" w:color="000001"/>
+              <w:insideV w:val="single" w:sz="4" w:space="0" w:color="000001"/>
+            </w:tcBorders>
+            <w:shd w:fill="auto" w:val="clear"/>
+            <w:tcMar>
+              <w:left w:w="93" w:type="dxa"/>
             </w:tcMar>
           </w:tcPr>
           <w:p>
@@ -1380,18 +1380,18 @@
         </w:tc>
         <w:tc>
           <w:tcPr>
-            <w:tcW w:w="5267" w:type="dxa"/>
-            <w:tcBorders>
-              <w:top w:val="single" w:sz="4" w:space="0" w:color="000001"/>
-              <w:left w:val="single" w:sz="4" w:space="0" w:color="000001"/>
-              <w:bottom w:val="single" w:sz="4" w:space="0" w:color="000001"/>
-              <w:right w:val="single" w:sz="4" w:space="0" w:color="000001"/>
-              <w:insideH w:val="single" w:sz="4" w:space="0" w:color="000001"/>
-              <w:insideV w:val="single" w:sz="4" w:space="0" w:color="000001"/>
-            </w:tcBorders>
-            <w:shd w:fill="auto" w:val="clear"/>
-            <w:tcMar>
-              <w:left w:w="98" w:type="dxa"/>
+            <w:tcW w:w="5295" w:type="dxa"/>
+            <w:tcBorders>
+              <w:top w:val="single" w:sz="4" w:space="0" w:color="000001"/>
+              <w:left w:val="single" w:sz="4" w:space="0" w:color="000001"/>
+              <w:bottom w:val="single" w:sz="4" w:space="0" w:color="000001"/>
+              <w:right w:val="single" w:sz="4" w:space="0" w:color="000001"/>
+              <w:insideH w:val="single" w:sz="4" w:space="0" w:color="000001"/>
+              <w:insideV w:val="single" w:sz="4" w:space="0" w:color="000001"/>
+            </w:tcBorders>
+            <w:shd w:fill="auto" w:val="clear"/>
+            <w:tcMar>
+              <w:left w:w="93" w:type="dxa"/>
             </w:tcMar>
           </w:tcPr>
           <w:p>
@@ -1415,18 +1415,18 @@
         <w:trPr/>
         <w:tc>
           <w:tcPr>
-            <w:tcW w:w="2017" w:type="dxa"/>
-            <w:tcBorders>
-              <w:top w:val="single" w:sz="4" w:space="0" w:color="000001"/>
-              <w:left w:val="single" w:sz="4" w:space="0" w:color="000001"/>
-              <w:bottom w:val="single" w:sz="4" w:space="0" w:color="000001"/>
-              <w:right w:val="single" w:sz="4" w:space="0" w:color="000001"/>
-              <w:insideH w:val="single" w:sz="4" w:space="0" w:color="000001"/>
-              <w:insideV w:val="single" w:sz="4" w:space="0" w:color="000001"/>
-            </w:tcBorders>
-            <w:shd w:fill="auto" w:val="clear"/>
-            <w:tcMar>
-              <w:left w:w="98" w:type="dxa"/>
+            <w:tcW w:w="1980" w:type="dxa"/>
+            <w:tcBorders>
+              <w:top w:val="single" w:sz="4" w:space="0" w:color="000001"/>
+              <w:left w:val="single" w:sz="4" w:space="0" w:color="000001"/>
+              <w:bottom w:val="single" w:sz="4" w:space="0" w:color="000001"/>
+              <w:right w:val="single" w:sz="4" w:space="0" w:color="000001"/>
+              <w:insideH w:val="single" w:sz="4" w:space="0" w:color="000001"/>
+              <w:insideV w:val="single" w:sz="4" w:space="0" w:color="000001"/>
+            </w:tcBorders>
+            <w:shd w:fill="auto" w:val="clear"/>
+            <w:tcMar>
+              <w:left w:w="93" w:type="dxa"/>
             </w:tcMar>
           </w:tcPr>
           <w:p>
@@ -1442,18 +1442,18 @@
         </w:tc>
         <w:tc>
           <w:tcPr>
-            <w:tcW w:w="1163" w:type="dxa"/>
-            <w:tcBorders>
-              <w:top w:val="single" w:sz="4" w:space="0" w:color="000001"/>
-              <w:left w:val="single" w:sz="4" w:space="0" w:color="000001"/>
-              <w:bottom w:val="single" w:sz="4" w:space="0" w:color="000001"/>
-              <w:right w:val="single" w:sz="4" w:space="0" w:color="000001"/>
-              <w:insideH w:val="single" w:sz="4" w:space="0" w:color="000001"/>
-              <w:insideV w:val="single" w:sz="4" w:space="0" w:color="000001"/>
-            </w:tcBorders>
-            <w:shd w:fill="auto" w:val="clear"/>
-            <w:tcMar>
-              <w:left w:w="98" w:type="dxa"/>
+            <w:tcW w:w="1170" w:type="dxa"/>
+            <w:tcBorders>
+              <w:top w:val="single" w:sz="4" w:space="0" w:color="000001"/>
+              <w:left w:val="single" w:sz="4" w:space="0" w:color="000001"/>
+              <w:bottom w:val="single" w:sz="4" w:space="0" w:color="000001"/>
+              <w:right w:val="single" w:sz="4" w:space="0" w:color="000001"/>
+              <w:insideH w:val="single" w:sz="4" w:space="0" w:color="000001"/>
+              <w:insideV w:val="single" w:sz="4" w:space="0" w:color="000001"/>
+            </w:tcBorders>
+            <w:shd w:fill="auto" w:val="clear"/>
+            <w:tcMar>
+              <w:left w:w="93" w:type="dxa"/>
             </w:tcMar>
           </w:tcPr>
           <w:p>
@@ -1469,18 +1469,18 @@
         </w:tc>
         <w:tc>
           <w:tcPr>
-            <w:tcW w:w="794" w:type="dxa"/>
-            <w:tcBorders>
-              <w:top w:val="single" w:sz="4" w:space="0" w:color="000001"/>
-              <w:left w:val="single" w:sz="4" w:space="0" w:color="000001"/>
-              <w:bottom w:val="single" w:sz="4" w:space="0" w:color="000001"/>
-              <w:right w:val="single" w:sz="4" w:space="0" w:color="000001"/>
-              <w:insideH w:val="single" w:sz="4" w:space="0" w:color="000001"/>
-              <w:insideV w:val="single" w:sz="4" w:space="0" w:color="000001"/>
-            </w:tcBorders>
-            <w:shd w:fill="auto" w:val="clear"/>
-            <w:tcMar>
-              <w:left w:w="98" w:type="dxa"/>
+            <w:tcW w:w="795" w:type="dxa"/>
+            <w:tcBorders>
+              <w:top w:val="single" w:sz="4" w:space="0" w:color="000001"/>
+              <w:left w:val="single" w:sz="4" w:space="0" w:color="000001"/>
+              <w:bottom w:val="single" w:sz="4" w:space="0" w:color="000001"/>
+              <w:right w:val="single" w:sz="4" w:space="0" w:color="000001"/>
+              <w:insideH w:val="single" w:sz="4" w:space="0" w:color="000001"/>
+              <w:insideV w:val="single" w:sz="4" w:space="0" w:color="000001"/>
+            </w:tcBorders>
+            <w:shd w:fill="auto" w:val="clear"/>
+            <w:tcMar>
+              <w:left w:w="93" w:type="dxa"/>
             </w:tcMar>
           </w:tcPr>
           <w:p>
@@ -1497,18 +1497,18 @@
         </w:tc>
         <w:tc>
           <w:tcPr>
-            <w:tcW w:w="5267" w:type="dxa"/>
-            <w:tcBorders>
-              <w:top w:val="single" w:sz="4" w:space="0" w:color="000001"/>
-              <w:left w:val="single" w:sz="4" w:space="0" w:color="000001"/>
-              <w:bottom w:val="single" w:sz="4" w:space="0" w:color="000001"/>
-              <w:right w:val="single" w:sz="4" w:space="0" w:color="000001"/>
-              <w:insideH w:val="single" w:sz="4" w:space="0" w:color="000001"/>
-              <w:insideV w:val="single" w:sz="4" w:space="0" w:color="000001"/>
-            </w:tcBorders>
-            <w:shd w:fill="auto" w:val="clear"/>
-            <w:tcMar>
-              <w:left w:w="98" w:type="dxa"/>
+            <w:tcW w:w="5295" w:type="dxa"/>
+            <w:tcBorders>
+              <w:top w:val="single" w:sz="4" w:space="0" w:color="000001"/>
+              <w:left w:val="single" w:sz="4" w:space="0" w:color="000001"/>
+              <w:bottom w:val="single" w:sz="4" w:space="0" w:color="000001"/>
+              <w:right w:val="single" w:sz="4" w:space="0" w:color="000001"/>
+              <w:insideH w:val="single" w:sz="4" w:space="0" w:color="000001"/>
+              <w:insideV w:val="single" w:sz="4" w:space="0" w:color="000001"/>
+            </w:tcBorders>
+            <w:shd w:fill="auto" w:val="clear"/>
+            <w:tcMar>
+              <w:left w:w="93" w:type="dxa"/>
             </w:tcMar>
           </w:tcPr>
           <w:p>
@@ -1532,18 +1532,18 @@
         <w:trPr/>
         <w:tc>
           <w:tcPr>
-            <w:tcW w:w="2017" w:type="dxa"/>
-            <w:tcBorders>
-              <w:top w:val="single" w:sz="4" w:space="0" w:color="000001"/>
-              <w:left w:val="single" w:sz="4" w:space="0" w:color="000001"/>
-              <w:bottom w:val="single" w:sz="4" w:space="0" w:color="000001"/>
-              <w:right w:val="single" w:sz="4" w:space="0" w:color="000001"/>
-              <w:insideH w:val="single" w:sz="4" w:space="0" w:color="000001"/>
-              <w:insideV w:val="single" w:sz="4" w:space="0" w:color="000001"/>
-            </w:tcBorders>
-            <w:shd w:fill="auto" w:val="clear"/>
-            <w:tcMar>
-              <w:left w:w="98" w:type="dxa"/>
+            <w:tcW w:w="1980" w:type="dxa"/>
+            <w:tcBorders>
+              <w:top w:val="single" w:sz="4" w:space="0" w:color="000001"/>
+              <w:left w:val="single" w:sz="4" w:space="0" w:color="000001"/>
+              <w:bottom w:val="single" w:sz="4" w:space="0" w:color="000001"/>
+              <w:right w:val="single" w:sz="4" w:space="0" w:color="000001"/>
+              <w:insideH w:val="single" w:sz="4" w:space="0" w:color="000001"/>
+              <w:insideV w:val="single" w:sz="4" w:space="0" w:color="000001"/>
+            </w:tcBorders>
+            <w:shd w:fill="auto" w:val="clear"/>
+            <w:tcMar>
+              <w:left w:w="93" w:type="dxa"/>
             </w:tcMar>
           </w:tcPr>
           <w:p>
@@ -1559,18 +1559,18 @@
         </w:tc>
         <w:tc>
           <w:tcPr>
-            <w:tcW w:w="1163" w:type="dxa"/>
-            <w:tcBorders>
-              <w:top w:val="single" w:sz="4" w:space="0" w:color="000001"/>
-              <w:left w:val="single" w:sz="4" w:space="0" w:color="000001"/>
-              <w:bottom w:val="single" w:sz="4" w:space="0" w:color="000001"/>
-              <w:right w:val="single" w:sz="4" w:space="0" w:color="000001"/>
-              <w:insideH w:val="single" w:sz="4" w:space="0" w:color="000001"/>
-              <w:insideV w:val="single" w:sz="4" w:space="0" w:color="000001"/>
-            </w:tcBorders>
-            <w:shd w:fill="auto" w:val="clear"/>
-            <w:tcMar>
-              <w:left w:w="98" w:type="dxa"/>
+            <w:tcW w:w="1170" w:type="dxa"/>
+            <w:tcBorders>
+              <w:top w:val="single" w:sz="4" w:space="0" w:color="000001"/>
+              <w:left w:val="single" w:sz="4" w:space="0" w:color="000001"/>
+              <w:bottom w:val="single" w:sz="4" w:space="0" w:color="000001"/>
+              <w:right w:val="single" w:sz="4" w:space="0" w:color="000001"/>
+              <w:insideH w:val="single" w:sz="4" w:space="0" w:color="000001"/>
+              <w:insideV w:val="single" w:sz="4" w:space="0" w:color="000001"/>
+            </w:tcBorders>
+            <w:shd w:fill="auto" w:val="clear"/>
+            <w:tcMar>
+              <w:left w:w="93" w:type="dxa"/>
             </w:tcMar>
           </w:tcPr>
           <w:p>
@@ -1586,18 +1586,18 @@
         </w:tc>
         <w:tc>
           <w:tcPr>
-            <w:tcW w:w="794" w:type="dxa"/>
-            <w:tcBorders>
-              <w:top w:val="single" w:sz="4" w:space="0" w:color="000001"/>
-              <w:left w:val="single" w:sz="4" w:space="0" w:color="000001"/>
-              <w:bottom w:val="single" w:sz="4" w:space="0" w:color="000001"/>
-              <w:right w:val="single" w:sz="4" w:space="0" w:color="000001"/>
-              <w:insideH w:val="single" w:sz="4" w:space="0" w:color="000001"/>
-              <w:insideV w:val="single" w:sz="4" w:space="0" w:color="000001"/>
-            </w:tcBorders>
-            <w:shd w:fill="auto" w:val="clear"/>
-            <w:tcMar>
-              <w:left w:w="98" w:type="dxa"/>
+            <w:tcW w:w="795" w:type="dxa"/>
+            <w:tcBorders>
+              <w:top w:val="single" w:sz="4" w:space="0" w:color="000001"/>
+              <w:left w:val="single" w:sz="4" w:space="0" w:color="000001"/>
+              <w:bottom w:val="single" w:sz="4" w:space="0" w:color="000001"/>
+              <w:right w:val="single" w:sz="4" w:space="0" w:color="000001"/>
+              <w:insideH w:val="single" w:sz="4" w:space="0" w:color="000001"/>
+              <w:insideV w:val="single" w:sz="4" w:space="0" w:color="000001"/>
+            </w:tcBorders>
+            <w:shd w:fill="auto" w:val="clear"/>
+            <w:tcMar>
+              <w:left w:w="93" w:type="dxa"/>
             </w:tcMar>
           </w:tcPr>
           <w:p>
@@ -1614,18 +1614,18 @@
         </w:tc>
         <w:tc>
           <w:tcPr>
-            <w:tcW w:w="5267" w:type="dxa"/>
-            <w:tcBorders>
-              <w:top w:val="single" w:sz="4" w:space="0" w:color="000001"/>
-              <w:left w:val="single" w:sz="4" w:space="0" w:color="000001"/>
-              <w:bottom w:val="single" w:sz="4" w:space="0" w:color="000001"/>
-              <w:right w:val="single" w:sz="4" w:space="0" w:color="000001"/>
-              <w:insideH w:val="single" w:sz="4" w:space="0" w:color="000001"/>
-              <w:insideV w:val="single" w:sz="4" w:space="0" w:color="000001"/>
-            </w:tcBorders>
-            <w:shd w:fill="auto" w:val="clear"/>
-            <w:tcMar>
-              <w:left w:w="98" w:type="dxa"/>
+            <w:tcW w:w="5295" w:type="dxa"/>
+            <w:tcBorders>
+              <w:top w:val="single" w:sz="4" w:space="0" w:color="000001"/>
+              <w:left w:val="single" w:sz="4" w:space="0" w:color="000001"/>
+              <w:bottom w:val="single" w:sz="4" w:space="0" w:color="000001"/>
+              <w:right w:val="single" w:sz="4" w:space="0" w:color="000001"/>
+              <w:insideH w:val="single" w:sz="4" w:space="0" w:color="000001"/>
+              <w:insideV w:val="single" w:sz="4" w:space="0" w:color="000001"/>
+            </w:tcBorders>
+            <w:shd w:fill="auto" w:val="clear"/>
+            <w:tcMar>
+              <w:left w:w="93" w:type="dxa"/>
             </w:tcMar>
           </w:tcPr>
           <w:p>
@@ -1651,18 +1651,18 @@
         <w:trPr/>
         <w:tc>
           <w:tcPr>
-            <w:tcW w:w="2017" w:type="dxa"/>
-            <w:tcBorders>
-              <w:top w:val="single" w:sz="4" w:space="0" w:color="000001"/>
-              <w:left w:val="single" w:sz="4" w:space="0" w:color="000001"/>
-              <w:bottom w:val="single" w:sz="4" w:space="0" w:color="000001"/>
-              <w:right w:val="single" w:sz="4" w:space="0" w:color="000001"/>
-              <w:insideH w:val="single" w:sz="4" w:space="0" w:color="000001"/>
-              <w:insideV w:val="single" w:sz="4" w:space="0" w:color="000001"/>
-            </w:tcBorders>
-            <w:shd w:fill="auto" w:val="clear"/>
-            <w:tcMar>
-              <w:left w:w="98" w:type="dxa"/>
+            <w:tcW w:w="1980" w:type="dxa"/>
+            <w:tcBorders>
+              <w:top w:val="single" w:sz="4" w:space="0" w:color="000001"/>
+              <w:left w:val="single" w:sz="4" w:space="0" w:color="000001"/>
+              <w:bottom w:val="single" w:sz="4" w:space="0" w:color="000001"/>
+              <w:right w:val="single" w:sz="4" w:space="0" w:color="000001"/>
+              <w:insideH w:val="single" w:sz="4" w:space="0" w:color="000001"/>
+              <w:insideV w:val="single" w:sz="4" w:space="0" w:color="000001"/>
+            </w:tcBorders>
+            <w:shd w:fill="auto" w:val="clear"/>
+            <w:tcMar>
+              <w:left w:w="93" w:type="dxa"/>
             </w:tcMar>
           </w:tcPr>
           <w:p>
@@ -1678,18 +1678,18 @@
         </w:tc>
         <w:tc>
           <w:tcPr>
-            <w:tcW w:w="1163" w:type="dxa"/>
-            <w:tcBorders>
-              <w:top w:val="single" w:sz="4" w:space="0" w:color="000001"/>
-              <w:left w:val="single" w:sz="4" w:space="0" w:color="000001"/>
-              <w:bottom w:val="single" w:sz="4" w:space="0" w:color="000001"/>
-              <w:right w:val="single" w:sz="4" w:space="0" w:color="000001"/>
-              <w:insideH w:val="single" w:sz="4" w:space="0" w:color="000001"/>
-              <w:insideV w:val="single" w:sz="4" w:space="0" w:color="000001"/>
-            </w:tcBorders>
-            <w:shd w:fill="auto" w:val="clear"/>
-            <w:tcMar>
-              <w:left w:w="98" w:type="dxa"/>
+            <w:tcW w:w="1170" w:type="dxa"/>
+            <w:tcBorders>
+              <w:top w:val="single" w:sz="4" w:space="0" w:color="000001"/>
+              <w:left w:val="single" w:sz="4" w:space="0" w:color="000001"/>
+              <w:bottom w:val="single" w:sz="4" w:space="0" w:color="000001"/>
+              <w:right w:val="single" w:sz="4" w:space="0" w:color="000001"/>
+              <w:insideH w:val="single" w:sz="4" w:space="0" w:color="000001"/>
+              <w:insideV w:val="single" w:sz="4" w:space="0" w:color="000001"/>
+            </w:tcBorders>
+            <w:shd w:fill="auto" w:val="clear"/>
+            <w:tcMar>
+              <w:left w:w="93" w:type="dxa"/>
             </w:tcMar>
           </w:tcPr>
           <w:p>
@@ -1705,18 +1705,18 @@
         </w:tc>
         <w:tc>
           <w:tcPr>
-            <w:tcW w:w="794" w:type="dxa"/>
-            <w:tcBorders>
-              <w:top w:val="single" w:sz="4" w:space="0" w:color="000001"/>
-              <w:left w:val="single" w:sz="4" w:space="0" w:color="000001"/>
-              <w:bottom w:val="single" w:sz="4" w:space="0" w:color="000001"/>
-              <w:right w:val="single" w:sz="4" w:space="0" w:color="000001"/>
-              <w:insideH w:val="single" w:sz="4" w:space="0" w:color="000001"/>
-              <w:insideV w:val="single" w:sz="4" w:space="0" w:color="000001"/>
-            </w:tcBorders>
-            <w:shd w:fill="auto" w:val="clear"/>
-            <w:tcMar>
-              <w:left w:w="98" w:type="dxa"/>
+            <w:tcW w:w="795" w:type="dxa"/>
+            <w:tcBorders>
+              <w:top w:val="single" w:sz="4" w:space="0" w:color="000001"/>
+              <w:left w:val="single" w:sz="4" w:space="0" w:color="000001"/>
+              <w:bottom w:val="single" w:sz="4" w:space="0" w:color="000001"/>
+              <w:right w:val="single" w:sz="4" w:space="0" w:color="000001"/>
+              <w:insideH w:val="single" w:sz="4" w:space="0" w:color="000001"/>
+              <w:insideV w:val="single" w:sz="4" w:space="0" w:color="000001"/>
+            </w:tcBorders>
+            <w:shd w:fill="auto" w:val="clear"/>
+            <w:tcMar>
+              <w:left w:w="93" w:type="dxa"/>
             </w:tcMar>
           </w:tcPr>
           <w:p>
@@ -1733,18 +1733,18 @@
         </w:tc>
         <w:tc>
           <w:tcPr>
-            <w:tcW w:w="5267" w:type="dxa"/>
-            <w:tcBorders>
-              <w:top w:val="single" w:sz="4" w:space="0" w:color="000001"/>
-              <w:left w:val="single" w:sz="4" w:space="0" w:color="000001"/>
-              <w:bottom w:val="single" w:sz="4" w:space="0" w:color="000001"/>
-              <w:right w:val="single" w:sz="4" w:space="0" w:color="000001"/>
-              <w:insideH w:val="single" w:sz="4" w:space="0" w:color="000001"/>
-              <w:insideV w:val="single" w:sz="4" w:space="0" w:color="000001"/>
-            </w:tcBorders>
-            <w:shd w:fill="auto" w:val="clear"/>
-            <w:tcMar>
-              <w:left w:w="98" w:type="dxa"/>
+            <w:tcW w:w="5295" w:type="dxa"/>
+            <w:tcBorders>
+              <w:top w:val="single" w:sz="4" w:space="0" w:color="000001"/>
+              <w:left w:val="single" w:sz="4" w:space="0" w:color="000001"/>
+              <w:bottom w:val="single" w:sz="4" w:space="0" w:color="000001"/>
+              <w:right w:val="single" w:sz="4" w:space="0" w:color="000001"/>
+              <w:insideH w:val="single" w:sz="4" w:space="0" w:color="000001"/>
+              <w:insideV w:val="single" w:sz="4" w:space="0" w:color="000001"/>
+            </w:tcBorders>
+            <w:shd w:fill="auto" w:val="clear"/>
+            <w:tcMar>
+              <w:left w:w="93" w:type="dxa"/>
             </w:tcMar>
           </w:tcPr>
           <w:p>
@@ -1770,18 +1770,18 @@
         <w:trPr/>
         <w:tc>
           <w:tcPr>
-            <w:tcW w:w="2017" w:type="dxa"/>
-            <w:tcBorders>
-              <w:top w:val="single" w:sz="4" w:space="0" w:color="000001"/>
-              <w:left w:val="single" w:sz="4" w:space="0" w:color="000001"/>
-              <w:bottom w:val="single" w:sz="4" w:space="0" w:color="000001"/>
-              <w:right w:val="single" w:sz="4" w:space="0" w:color="000001"/>
-              <w:insideH w:val="single" w:sz="4" w:space="0" w:color="000001"/>
-              <w:insideV w:val="single" w:sz="4" w:space="0" w:color="000001"/>
-            </w:tcBorders>
-            <w:shd w:fill="auto" w:val="clear"/>
-            <w:tcMar>
-              <w:left w:w="98" w:type="dxa"/>
+            <w:tcW w:w="1980" w:type="dxa"/>
+            <w:tcBorders>
+              <w:top w:val="single" w:sz="4" w:space="0" w:color="000001"/>
+              <w:left w:val="single" w:sz="4" w:space="0" w:color="000001"/>
+              <w:bottom w:val="single" w:sz="4" w:space="0" w:color="000001"/>
+              <w:right w:val="single" w:sz="4" w:space="0" w:color="000001"/>
+              <w:insideH w:val="single" w:sz="4" w:space="0" w:color="000001"/>
+              <w:insideV w:val="single" w:sz="4" w:space="0" w:color="000001"/>
+            </w:tcBorders>
+            <w:shd w:fill="auto" w:val="clear"/>
+            <w:tcMar>
+              <w:left w:w="93" w:type="dxa"/>
             </w:tcMar>
           </w:tcPr>
           <w:p>
@@ -1797,18 +1797,18 @@
         </w:tc>
         <w:tc>
           <w:tcPr>
-            <w:tcW w:w="1163" w:type="dxa"/>
-            <w:tcBorders>
-              <w:top w:val="single" w:sz="4" w:space="0" w:color="000001"/>
-              <w:left w:val="single" w:sz="4" w:space="0" w:color="000001"/>
-              <w:bottom w:val="single" w:sz="4" w:space="0" w:color="000001"/>
-              <w:right w:val="single" w:sz="4" w:space="0" w:color="000001"/>
-              <w:insideH w:val="single" w:sz="4" w:space="0" w:color="000001"/>
-              <w:insideV w:val="single" w:sz="4" w:space="0" w:color="000001"/>
-            </w:tcBorders>
-            <w:shd w:fill="auto" w:val="clear"/>
-            <w:tcMar>
-              <w:left w:w="98" w:type="dxa"/>
+            <w:tcW w:w="1170" w:type="dxa"/>
+            <w:tcBorders>
+              <w:top w:val="single" w:sz="4" w:space="0" w:color="000001"/>
+              <w:left w:val="single" w:sz="4" w:space="0" w:color="000001"/>
+              <w:bottom w:val="single" w:sz="4" w:space="0" w:color="000001"/>
+              <w:right w:val="single" w:sz="4" w:space="0" w:color="000001"/>
+              <w:insideH w:val="single" w:sz="4" w:space="0" w:color="000001"/>
+              <w:insideV w:val="single" w:sz="4" w:space="0" w:color="000001"/>
+            </w:tcBorders>
+            <w:shd w:fill="auto" w:val="clear"/>
+            <w:tcMar>
+              <w:left w:w="93" w:type="dxa"/>
             </w:tcMar>
           </w:tcPr>
           <w:p>
@@ -1824,18 +1824,18 @@
         </w:tc>
         <w:tc>
           <w:tcPr>
-            <w:tcW w:w="794" w:type="dxa"/>
-            <w:tcBorders>
-              <w:top w:val="single" w:sz="4" w:space="0" w:color="000001"/>
-              <w:left w:val="single" w:sz="4" w:space="0" w:color="000001"/>
-              <w:bottom w:val="single" w:sz="4" w:space="0" w:color="000001"/>
-              <w:right w:val="single" w:sz="4" w:space="0" w:color="000001"/>
-              <w:insideH w:val="single" w:sz="4" w:space="0" w:color="000001"/>
-              <w:insideV w:val="single" w:sz="4" w:space="0" w:color="000001"/>
-            </w:tcBorders>
-            <w:shd w:fill="auto" w:val="clear"/>
-            <w:tcMar>
-              <w:left w:w="98" w:type="dxa"/>
+            <w:tcW w:w="795" w:type="dxa"/>
+            <w:tcBorders>
+              <w:top w:val="single" w:sz="4" w:space="0" w:color="000001"/>
+              <w:left w:val="single" w:sz="4" w:space="0" w:color="000001"/>
+              <w:bottom w:val="single" w:sz="4" w:space="0" w:color="000001"/>
+              <w:right w:val="single" w:sz="4" w:space="0" w:color="000001"/>
+              <w:insideH w:val="single" w:sz="4" w:space="0" w:color="000001"/>
+              <w:insideV w:val="single" w:sz="4" w:space="0" w:color="000001"/>
+            </w:tcBorders>
+            <w:shd w:fill="auto" w:val="clear"/>
+            <w:tcMar>
+              <w:left w:w="93" w:type="dxa"/>
             </w:tcMar>
           </w:tcPr>
           <w:p>
@@ -1852,18 +1852,18 @@
         </w:tc>
         <w:tc>
           <w:tcPr>
-            <w:tcW w:w="5267" w:type="dxa"/>
-            <w:tcBorders>
-              <w:top w:val="single" w:sz="4" w:space="0" w:color="000001"/>
-              <w:left w:val="single" w:sz="4" w:space="0" w:color="000001"/>
-              <w:bottom w:val="single" w:sz="4" w:space="0" w:color="000001"/>
-              <w:right w:val="single" w:sz="4" w:space="0" w:color="000001"/>
-              <w:insideH w:val="single" w:sz="4" w:space="0" w:color="000001"/>
-              <w:insideV w:val="single" w:sz="4" w:space="0" w:color="000001"/>
-            </w:tcBorders>
-            <w:shd w:fill="auto" w:val="clear"/>
-            <w:tcMar>
-              <w:left w:w="98" w:type="dxa"/>
+            <w:tcW w:w="5295" w:type="dxa"/>
+            <w:tcBorders>
+              <w:top w:val="single" w:sz="4" w:space="0" w:color="000001"/>
+              <w:left w:val="single" w:sz="4" w:space="0" w:color="000001"/>
+              <w:bottom w:val="single" w:sz="4" w:space="0" w:color="000001"/>
+              <w:right w:val="single" w:sz="4" w:space="0" w:color="000001"/>
+              <w:insideH w:val="single" w:sz="4" w:space="0" w:color="000001"/>
+              <w:insideV w:val="single" w:sz="4" w:space="0" w:color="000001"/>
+            </w:tcBorders>
+            <w:shd w:fill="auto" w:val="clear"/>
+            <w:tcMar>
+              <w:left w:w="93" w:type="dxa"/>
             </w:tcMar>
           </w:tcPr>
           <w:p>
@@ -1889,18 +1889,18 @@
         <w:trPr/>
         <w:tc>
           <w:tcPr>
-            <w:tcW w:w="2017" w:type="dxa"/>
-            <w:tcBorders>
-              <w:top w:val="single" w:sz="4" w:space="0" w:color="000001"/>
-              <w:left w:val="single" w:sz="4" w:space="0" w:color="000001"/>
-              <w:bottom w:val="single" w:sz="4" w:space="0" w:color="000001"/>
-              <w:right w:val="single" w:sz="4" w:space="0" w:color="000001"/>
-              <w:insideH w:val="single" w:sz="4" w:space="0" w:color="000001"/>
-              <w:insideV w:val="single" w:sz="4" w:space="0" w:color="000001"/>
-            </w:tcBorders>
-            <w:shd w:fill="auto" w:val="clear"/>
-            <w:tcMar>
-              <w:left w:w="98" w:type="dxa"/>
+            <w:tcW w:w="1980" w:type="dxa"/>
+            <w:tcBorders>
+              <w:top w:val="single" w:sz="4" w:space="0" w:color="000001"/>
+              <w:left w:val="single" w:sz="4" w:space="0" w:color="000001"/>
+              <w:bottom w:val="single" w:sz="4" w:space="0" w:color="000001"/>
+              <w:right w:val="single" w:sz="4" w:space="0" w:color="000001"/>
+              <w:insideH w:val="single" w:sz="4" w:space="0" w:color="000001"/>
+              <w:insideV w:val="single" w:sz="4" w:space="0" w:color="000001"/>
+            </w:tcBorders>
+            <w:shd w:fill="auto" w:val="clear"/>
+            <w:tcMar>
+              <w:left w:w="93" w:type="dxa"/>
             </w:tcMar>
           </w:tcPr>
           <w:p>
@@ -1916,18 +1916,18 @@
         </w:tc>
         <w:tc>
           <w:tcPr>
-            <w:tcW w:w="1163" w:type="dxa"/>
-            <w:tcBorders>
-              <w:top w:val="single" w:sz="4" w:space="0" w:color="000001"/>
-              <w:left w:val="single" w:sz="4" w:space="0" w:color="000001"/>
-              <w:bottom w:val="single" w:sz="4" w:space="0" w:color="000001"/>
-              <w:right w:val="single" w:sz="4" w:space="0" w:color="000001"/>
-              <w:insideH w:val="single" w:sz="4" w:space="0" w:color="000001"/>
-              <w:insideV w:val="single" w:sz="4" w:space="0" w:color="000001"/>
-            </w:tcBorders>
-            <w:shd w:fill="auto" w:val="clear"/>
-            <w:tcMar>
-              <w:left w:w="98" w:type="dxa"/>
+            <w:tcW w:w="1170" w:type="dxa"/>
+            <w:tcBorders>
+              <w:top w:val="single" w:sz="4" w:space="0" w:color="000001"/>
+              <w:left w:val="single" w:sz="4" w:space="0" w:color="000001"/>
+              <w:bottom w:val="single" w:sz="4" w:space="0" w:color="000001"/>
+              <w:right w:val="single" w:sz="4" w:space="0" w:color="000001"/>
+              <w:insideH w:val="single" w:sz="4" w:space="0" w:color="000001"/>
+              <w:insideV w:val="single" w:sz="4" w:space="0" w:color="000001"/>
+            </w:tcBorders>
+            <w:shd w:fill="auto" w:val="clear"/>
+            <w:tcMar>
+              <w:left w:w="93" w:type="dxa"/>
             </w:tcMar>
           </w:tcPr>
           <w:p>
@@ -1943,18 +1943,18 @@
         </w:tc>
         <w:tc>
           <w:tcPr>
-            <w:tcW w:w="794" w:type="dxa"/>
-            <w:tcBorders>
-              <w:top w:val="single" w:sz="4" w:space="0" w:color="000001"/>
-              <w:left w:val="single" w:sz="4" w:space="0" w:color="000001"/>
-              <w:bottom w:val="single" w:sz="4" w:space="0" w:color="000001"/>
-              <w:right w:val="single" w:sz="4" w:space="0" w:color="000001"/>
-              <w:insideH w:val="single" w:sz="4" w:space="0" w:color="000001"/>
-              <w:insideV w:val="single" w:sz="4" w:space="0" w:color="000001"/>
-            </w:tcBorders>
-            <w:shd w:fill="auto" w:val="clear"/>
-            <w:tcMar>
-              <w:left w:w="98" w:type="dxa"/>
+            <w:tcW w:w="795" w:type="dxa"/>
+            <w:tcBorders>
+              <w:top w:val="single" w:sz="4" w:space="0" w:color="000001"/>
+              <w:left w:val="single" w:sz="4" w:space="0" w:color="000001"/>
+              <w:bottom w:val="single" w:sz="4" w:space="0" w:color="000001"/>
+              <w:right w:val="single" w:sz="4" w:space="0" w:color="000001"/>
+              <w:insideH w:val="single" w:sz="4" w:space="0" w:color="000001"/>
+              <w:insideV w:val="single" w:sz="4" w:space="0" w:color="000001"/>
+            </w:tcBorders>
+            <w:shd w:fill="auto" w:val="clear"/>
+            <w:tcMar>
+              <w:left w:w="93" w:type="dxa"/>
             </w:tcMar>
           </w:tcPr>
           <w:p>
@@ -1971,18 +1971,18 @@
         </w:tc>
         <w:tc>
           <w:tcPr>
-            <w:tcW w:w="5267" w:type="dxa"/>
-            <w:tcBorders>
-              <w:top w:val="single" w:sz="4" w:space="0" w:color="000001"/>
-              <w:left w:val="single" w:sz="4" w:space="0" w:color="000001"/>
-              <w:bottom w:val="single" w:sz="4" w:space="0" w:color="000001"/>
-              <w:right w:val="single" w:sz="4" w:space="0" w:color="000001"/>
-              <w:insideH w:val="single" w:sz="4" w:space="0" w:color="000001"/>
-              <w:insideV w:val="single" w:sz="4" w:space="0" w:color="000001"/>
-            </w:tcBorders>
-            <w:shd w:fill="auto" w:val="clear"/>
-            <w:tcMar>
-              <w:left w:w="98" w:type="dxa"/>
+            <w:tcW w:w="5295" w:type="dxa"/>
+            <w:tcBorders>
+              <w:top w:val="single" w:sz="4" w:space="0" w:color="000001"/>
+              <w:left w:val="single" w:sz="4" w:space="0" w:color="000001"/>
+              <w:bottom w:val="single" w:sz="4" w:space="0" w:color="000001"/>
+              <w:right w:val="single" w:sz="4" w:space="0" w:color="000001"/>
+              <w:insideH w:val="single" w:sz="4" w:space="0" w:color="000001"/>
+              <w:insideV w:val="single" w:sz="4" w:space="0" w:color="000001"/>
+            </w:tcBorders>
+            <w:shd w:fill="auto" w:val="clear"/>
+            <w:tcMar>
+              <w:left w:w="93" w:type="dxa"/>
             </w:tcMar>
           </w:tcPr>
           <w:p>
@@ -2008,18 +2008,18 @@
         <w:trPr/>
         <w:tc>
           <w:tcPr>
-            <w:tcW w:w="2017" w:type="dxa"/>
-            <w:tcBorders>
-              <w:top w:val="single" w:sz="4" w:space="0" w:color="000001"/>
-              <w:left w:val="single" w:sz="4" w:space="0" w:color="000001"/>
-              <w:bottom w:val="single" w:sz="4" w:space="0" w:color="000001"/>
-              <w:right w:val="single" w:sz="4" w:space="0" w:color="000001"/>
-              <w:insideH w:val="single" w:sz="4" w:space="0" w:color="000001"/>
-              <w:insideV w:val="single" w:sz="4" w:space="0" w:color="000001"/>
-            </w:tcBorders>
-            <w:shd w:fill="auto" w:val="clear"/>
-            <w:tcMar>
-              <w:left w:w="98" w:type="dxa"/>
+            <w:tcW w:w="1980" w:type="dxa"/>
+            <w:tcBorders>
+              <w:top w:val="single" w:sz="4" w:space="0" w:color="000001"/>
+              <w:left w:val="single" w:sz="4" w:space="0" w:color="000001"/>
+              <w:bottom w:val="single" w:sz="4" w:space="0" w:color="000001"/>
+              <w:right w:val="single" w:sz="4" w:space="0" w:color="000001"/>
+              <w:insideH w:val="single" w:sz="4" w:space="0" w:color="000001"/>
+              <w:insideV w:val="single" w:sz="4" w:space="0" w:color="000001"/>
+            </w:tcBorders>
+            <w:shd w:fill="auto" w:val="clear"/>
+            <w:tcMar>
+              <w:left w:w="93" w:type="dxa"/>
             </w:tcMar>
           </w:tcPr>
           <w:p>
@@ -2031,24 +2031,24 @@
               <w:rPr>
                 <w:highlight w:val="white"/>
               </w:rPr>
-              <w:t>redirect_url_success</w:t>
-            </w:r>
-          </w:p>
-        </w:tc>
-        <w:tc>
-          <w:tcPr>
-            <w:tcW w:w="1163" w:type="dxa"/>
-            <w:tcBorders>
-              <w:top w:val="single" w:sz="4" w:space="0" w:color="000001"/>
-              <w:left w:val="single" w:sz="4" w:space="0" w:color="000001"/>
-              <w:bottom w:val="single" w:sz="4" w:space="0" w:color="000001"/>
-              <w:right w:val="single" w:sz="4" w:space="0" w:color="000001"/>
-              <w:insideH w:val="single" w:sz="4" w:space="0" w:color="000001"/>
-              <w:insideV w:val="single" w:sz="4" w:space="0" w:color="000001"/>
-            </w:tcBorders>
-            <w:shd w:fill="auto" w:val="clear"/>
-            <w:tcMar>
-              <w:left w:w="98" w:type="dxa"/>
+              <w:t>response_url</w:t>
+            </w:r>
+          </w:p>
+        </w:tc>
+        <w:tc>
+          <w:tcPr>
+            <w:tcW w:w="1170" w:type="dxa"/>
+            <w:tcBorders>
+              <w:top w:val="single" w:sz="4" w:space="0" w:color="000001"/>
+              <w:left w:val="single" w:sz="4" w:space="0" w:color="000001"/>
+              <w:bottom w:val="single" w:sz="4" w:space="0" w:color="000001"/>
+              <w:right w:val="single" w:sz="4" w:space="0" w:color="000001"/>
+              <w:insideH w:val="single" w:sz="4" w:space="0" w:color="000001"/>
+              <w:insideV w:val="single" w:sz="4" w:space="0" w:color="000001"/>
+            </w:tcBorders>
+            <w:shd w:fill="auto" w:val="clear"/>
+            <w:tcMar>
+              <w:left w:w="93" w:type="dxa"/>
             </w:tcMar>
           </w:tcPr>
           <w:p>
@@ -2064,18 +2064,18 @@
         </w:tc>
         <w:tc>
           <w:tcPr>
-            <w:tcW w:w="794" w:type="dxa"/>
-            <w:tcBorders>
-              <w:top w:val="single" w:sz="4" w:space="0" w:color="000001"/>
-              <w:left w:val="single" w:sz="4" w:space="0" w:color="000001"/>
-              <w:bottom w:val="single" w:sz="4" w:space="0" w:color="000001"/>
-              <w:right w:val="single" w:sz="4" w:space="0" w:color="000001"/>
-              <w:insideH w:val="single" w:sz="4" w:space="0" w:color="000001"/>
-              <w:insideV w:val="single" w:sz="4" w:space="0" w:color="000001"/>
-            </w:tcBorders>
-            <w:shd w:fill="auto" w:val="clear"/>
-            <w:tcMar>
-              <w:left w:w="98" w:type="dxa"/>
+            <w:tcW w:w="795" w:type="dxa"/>
+            <w:tcBorders>
+              <w:top w:val="single" w:sz="4" w:space="0" w:color="000001"/>
+              <w:left w:val="single" w:sz="4" w:space="0" w:color="000001"/>
+              <w:bottom w:val="single" w:sz="4" w:space="0" w:color="000001"/>
+              <w:right w:val="single" w:sz="4" w:space="0" w:color="000001"/>
+              <w:insideH w:val="single" w:sz="4" w:space="0" w:color="000001"/>
+              <w:insideV w:val="single" w:sz="4" w:space="0" w:color="000001"/>
+            </w:tcBorders>
+            <w:shd w:fill="auto" w:val="clear"/>
+            <w:tcMar>
+              <w:left w:w="93" w:type="dxa"/>
             </w:tcMar>
           </w:tcPr>
           <w:p>
@@ -2092,18 +2092,18 @@
         </w:tc>
         <w:tc>
           <w:tcPr>
-            <w:tcW w:w="5267" w:type="dxa"/>
-            <w:tcBorders>
-              <w:top w:val="single" w:sz="4" w:space="0" w:color="000001"/>
-              <w:left w:val="single" w:sz="4" w:space="0" w:color="000001"/>
-              <w:bottom w:val="single" w:sz="4" w:space="0" w:color="000001"/>
-              <w:right w:val="single" w:sz="4" w:space="0" w:color="000001"/>
-              <w:insideH w:val="single" w:sz="4" w:space="0" w:color="000001"/>
-              <w:insideV w:val="single" w:sz="4" w:space="0" w:color="000001"/>
-            </w:tcBorders>
-            <w:shd w:fill="auto" w:val="clear"/>
-            <w:tcMar>
-              <w:left w:w="98" w:type="dxa"/>
+            <w:tcW w:w="5295" w:type="dxa"/>
+            <w:tcBorders>
+              <w:top w:val="single" w:sz="4" w:space="0" w:color="000001"/>
+              <w:left w:val="single" w:sz="4" w:space="0" w:color="000001"/>
+              <w:bottom w:val="single" w:sz="4" w:space="0" w:color="000001"/>
+              <w:right w:val="single" w:sz="4" w:space="0" w:color="000001"/>
+              <w:insideH w:val="single" w:sz="4" w:space="0" w:color="000001"/>
+              <w:insideV w:val="single" w:sz="4" w:space="0" w:color="000001"/>
+            </w:tcBorders>
+            <w:shd w:fill="auto" w:val="clear"/>
+            <w:tcMar>
+              <w:left w:w="93" w:type="dxa"/>
             </w:tcMar>
           </w:tcPr>
           <w:p>
@@ -2120,7 +2120,13 @@
               <w:rPr>
                 <w:lang w:val="en-US"/>
               </w:rPr>
-              <w:t>Merchant site URL where we redirect from 3DS complete if transaction will be success</w:t>
+              <w:t xml:space="preserve">Merchant site URL where we redirect from 3DS complete if transaction will be success </w:t>
+            </w:r>
+            <w:r>
+              <w:rPr>
+                <w:lang w:val="en-US"/>
+              </w:rPr>
+              <w:t>or fail</w:t>
             </w:r>
           </w:p>
         </w:tc>
@@ -2129,74 +2135,72 @@
         <w:trPr/>
         <w:tc>
           <w:tcPr>
-            <w:tcW w:w="2017" w:type="dxa"/>
-            <w:tcBorders>
-              <w:top w:val="single" w:sz="4" w:space="0" w:color="000001"/>
-              <w:left w:val="single" w:sz="4" w:space="0" w:color="000001"/>
-              <w:bottom w:val="single" w:sz="4" w:space="0" w:color="000001"/>
-              <w:right w:val="single" w:sz="4" w:space="0" w:color="000001"/>
-              <w:insideH w:val="single" w:sz="4" w:space="0" w:color="000001"/>
-              <w:insideV w:val="single" w:sz="4" w:space="0" w:color="000001"/>
-            </w:tcBorders>
-            <w:shd w:fill="auto" w:val="clear"/>
-            <w:tcMar>
-              <w:left w:w="98" w:type="dxa"/>
-            </w:tcMar>
-          </w:tcPr>
-          <w:p>
-            <w:pPr>
-              <w:pStyle w:val="Normal"/>
-              <w:rPr/>
-            </w:pPr>
-            <w:r>
+            <w:tcW w:w="1980" w:type="dxa"/>
+            <w:tcBorders>
+              <w:top w:val="single" w:sz="4" w:space="0" w:color="000001"/>
+              <w:left w:val="single" w:sz="4" w:space="0" w:color="000001"/>
+              <w:bottom w:val="single" w:sz="4" w:space="0" w:color="000001"/>
+              <w:right w:val="single" w:sz="4" w:space="0" w:color="000001"/>
+              <w:insideH w:val="single" w:sz="4" w:space="0" w:color="000001"/>
+              <w:insideV w:val="single" w:sz="4" w:space="0" w:color="000001"/>
+            </w:tcBorders>
+            <w:shd w:fill="auto" w:val="clear"/>
+            <w:tcMar>
+              <w:left w:w="93" w:type="dxa"/>
+            </w:tcMar>
+          </w:tcPr>
+          <w:p>
+            <w:pPr>
+              <w:pStyle w:val="Normal"/>
               <w:rPr>
                 <w:highlight w:val="white"/>
               </w:rPr>
-              <w:t>redirect_url_fail</w:t>
-            </w:r>
-          </w:p>
-        </w:tc>
-        <w:tc>
-          <w:tcPr>
-            <w:tcW w:w="1163" w:type="dxa"/>
-            <w:tcBorders>
-              <w:top w:val="single" w:sz="4" w:space="0" w:color="000001"/>
-              <w:left w:val="single" w:sz="4" w:space="0" w:color="000001"/>
-              <w:bottom w:val="single" w:sz="4" w:space="0" w:color="000001"/>
-              <w:right w:val="single" w:sz="4" w:space="0" w:color="000001"/>
-              <w:insideH w:val="single" w:sz="4" w:space="0" w:color="000001"/>
-              <w:insideV w:val="single" w:sz="4" w:space="0" w:color="000001"/>
-            </w:tcBorders>
-            <w:shd w:fill="auto" w:val="clear"/>
-            <w:tcMar>
-              <w:left w:w="98" w:type="dxa"/>
-            </w:tcMar>
-          </w:tcPr>
-          <w:p>
-            <w:pPr>
-              <w:pStyle w:val="Normal"/>
-              <w:rPr/>
-            </w:pPr>
-            <w:r>
-              <w:rPr/>
-              <w:t>String</w:t>
-            </w:r>
-          </w:p>
-        </w:tc>
-        <w:tc>
-          <w:tcPr>
-            <w:tcW w:w="794" w:type="dxa"/>
-            <w:tcBorders>
-              <w:top w:val="single" w:sz="4" w:space="0" w:color="000001"/>
-              <w:left w:val="single" w:sz="4" w:space="0" w:color="000001"/>
-              <w:bottom w:val="single" w:sz="4" w:space="0" w:color="000001"/>
-              <w:right w:val="single" w:sz="4" w:space="0" w:color="000001"/>
-              <w:insideH w:val="single" w:sz="4" w:space="0" w:color="000001"/>
-              <w:insideV w:val="single" w:sz="4" w:space="0" w:color="000001"/>
-            </w:tcBorders>
-            <w:shd w:fill="auto" w:val="clear"/>
-            <w:tcMar>
-              <w:left w:w="98" w:type="dxa"/>
+            </w:pPr>
+            <w:r>
+              <w:rPr/>
+            </w:r>
+          </w:p>
+        </w:tc>
+        <w:tc>
+          <w:tcPr>
+            <w:tcW w:w="1170" w:type="dxa"/>
+            <w:tcBorders>
+              <w:top w:val="single" w:sz="4" w:space="0" w:color="000001"/>
+              <w:left w:val="single" w:sz="4" w:space="0" w:color="000001"/>
+              <w:bottom w:val="single" w:sz="4" w:space="0" w:color="000001"/>
+              <w:right w:val="single" w:sz="4" w:space="0" w:color="000001"/>
+              <w:insideH w:val="single" w:sz="4" w:space="0" w:color="000001"/>
+              <w:insideV w:val="single" w:sz="4" w:space="0" w:color="000001"/>
+            </w:tcBorders>
+            <w:shd w:fill="auto" w:val="clear"/>
+            <w:tcMar>
+              <w:left w:w="93" w:type="dxa"/>
+            </w:tcMar>
+          </w:tcPr>
+          <w:p>
+            <w:pPr>
+              <w:pStyle w:val="Normal"/>
+              <w:rPr/>
+            </w:pPr>
+            <w:r>
+              <w:rPr/>
+            </w:r>
+          </w:p>
+        </w:tc>
+        <w:tc>
+          <w:tcPr>
+            <w:tcW w:w="795" w:type="dxa"/>
+            <w:tcBorders>
+              <w:top w:val="single" w:sz="4" w:space="0" w:color="000001"/>
+              <w:left w:val="single" w:sz="4" w:space="0" w:color="000001"/>
+              <w:bottom w:val="single" w:sz="4" w:space="0" w:color="000001"/>
+              <w:right w:val="single" w:sz="4" w:space="0" w:color="000001"/>
+              <w:insideH w:val="single" w:sz="4" w:space="0" w:color="000001"/>
+              <w:insideV w:val="single" w:sz="4" w:space="0" w:color="000001"/>
+            </w:tcBorders>
+            <w:shd w:fill="auto" w:val="clear"/>
+            <w:tcMar>
+              <w:left w:w="93" w:type="dxa"/>
             </w:tcMar>
           </w:tcPr>
           <w:p>
@@ -2207,24 +2211,23 @@
             </w:pPr>
             <w:r>
               <w:rPr/>
-              <w:t>Y</w:t>
-            </w:r>
-          </w:p>
-        </w:tc>
-        <w:tc>
-          <w:tcPr>
-            <w:tcW w:w="5267" w:type="dxa"/>
-            <w:tcBorders>
-              <w:top w:val="single" w:sz="4" w:space="0" w:color="000001"/>
-              <w:left w:val="single" w:sz="4" w:space="0" w:color="000001"/>
-              <w:bottom w:val="single" w:sz="4" w:space="0" w:color="000001"/>
-              <w:right w:val="single" w:sz="4" w:space="0" w:color="000001"/>
-              <w:insideH w:val="single" w:sz="4" w:space="0" w:color="000001"/>
-              <w:insideV w:val="single" w:sz="4" w:space="0" w:color="000001"/>
-            </w:tcBorders>
-            <w:shd w:fill="auto" w:val="clear"/>
-            <w:tcMar>
-              <w:left w:w="98" w:type="dxa"/>
+            </w:r>
+          </w:p>
+        </w:tc>
+        <w:tc>
+          <w:tcPr>
+            <w:tcW w:w="5295" w:type="dxa"/>
+            <w:tcBorders>
+              <w:top w:val="single" w:sz="4" w:space="0" w:color="000001"/>
+              <w:left w:val="single" w:sz="4" w:space="0" w:color="000001"/>
+              <w:bottom w:val="single" w:sz="4" w:space="0" w:color="000001"/>
+              <w:right w:val="single" w:sz="4" w:space="0" w:color="000001"/>
+              <w:insideH w:val="single" w:sz="4" w:space="0" w:color="000001"/>
+              <w:insideV w:val="single" w:sz="4" w:space="0" w:color="000001"/>
+            </w:tcBorders>
+            <w:shd w:fill="auto" w:val="clear"/>
+            <w:tcMar>
+              <w:left w:w="93" w:type="dxa"/>
             </w:tcMar>
           </w:tcPr>
           <w:p>
@@ -2235,33 +2238,34 @@
               <w:bidi w:val="0"/>
               <w:spacing w:lineRule="auto" w:line="240"/>
               <w:jc w:val="left"/>
-              <w:rPr/>
-            </w:pPr>
-            <w:r>
               <w:rPr>
                 <w:lang w:val="en-US"/>
               </w:rPr>
-              <w:t>Merchant site URL where we redirect from 3DS complete if transaction will be decline</w:t>
+            </w:pPr>
+            <w:r>
+              <w:rPr/>
             </w:r>
           </w:p>
         </w:tc>
       </w:tr>
       <w:tr>
-        <w:trPr/>
-        <w:tc>
-          <w:tcPr>
-            <w:tcW w:w="2017" w:type="dxa"/>
-            <w:tcBorders>
-              <w:top w:val="single" w:sz="4" w:space="0" w:color="000001"/>
-              <w:left w:val="single" w:sz="4" w:space="0" w:color="000001"/>
-              <w:bottom w:val="single" w:sz="4" w:space="0" w:color="000001"/>
-              <w:right w:val="single" w:sz="4" w:space="0" w:color="000001"/>
-              <w:insideH w:val="single" w:sz="4" w:space="0" w:color="000001"/>
-              <w:insideV w:val="single" w:sz="4" w:space="0" w:color="000001"/>
-            </w:tcBorders>
-            <w:shd w:fill="auto" w:val="clear"/>
-            <w:tcMar>
-              <w:left w:w="98" w:type="dxa"/>
+        <w:trPr>
+          <w:trHeight w:val="469" w:hRule="atLeast"/>
+        </w:trPr>
+        <w:tc>
+          <w:tcPr>
+            <w:tcW w:w="1980" w:type="dxa"/>
+            <w:tcBorders>
+              <w:top w:val="single" w:sz="4" w:space="0" w:color="000001"/>
+              <w:left w:val="single" w:sz="4" w:space="0" w:color="000001"/>
+              <w:bottom w:val="single" w:sz="4" w:space="0" w:color="000001"/>
+              <w:right w:val="single" w:sz="4" w:space="0" w:color="000001"/>
+              <w:insideH w:val="single" w:sz="4" w:space="0" w:color="000001"/>
+              <w:insideV w:val="single" w:sz="4" w:space="0" w:color="000001"/>
+            </w:tcBorders>
+            <w:shd w:fill="auto" w:val="clear"/>
+            <w:tcMar>
+              <w:left w:w="93" w:type="dxa"/>
             </w:tcMar>
           </w:tcPr>
           <w:p>
@@ -2279,18 +2283,18 @@
         </w:tc>
         <w:tc>
           <w:tcPr>
-            <w:tcW w:w="1163" w:type="dxa"/>
-            <w:tcBorders>
-              <w:top w:val="single" w:sz="4" w:space="0" w:color="000001"/>
-              <w:left w:val="single" w:sz="4" w:space="0" w:color="000001"/>
-              <w:bottom w:val="single" w:sz="4" w:space="0" w:color="000001"/>
-              <w:right w:val="single" w:sz="4" w:space="0" w:color="000001"/>
-              <w:insideH w:val="single" w:sz="4" w:space="0" w:color="000001"/>
-              <w:insideV w:val="single" w:sz="4" w:space="0" w:color="000001"/>
-            </w:tcBorders>
-            <w:shd w:fill="auto" w:val="clear"/>
-            <w:tcMar>
-              <w:left w:w="98" w:type="dxa"/>
+            <w:tcW w:w="1170" w:type="dxa"/>
+            <w:tcBorders>
+              <w:top w:val="single" w:sz="4" w:space="0" w:color="000001"/>
+              <w:left w:val="single" w:sz="4" w:space="0" w:color="000001"/>
+              <w:bottom w:val="single" w:sz="4" w:space="0" w:color="000001"/>
+              <w:right w:val="single" w:sz="4" w:space="0" w:color="000001"/>
+              <w:insideH w:val="single" w:sz="4" w:space="0" w:color="000001"/>
+              <w:insideV w:val="single" w:sz="4" w:space="0" w:color="000001"/>
+            </w:tcBorders>
+            <w:shd w:fill="auto" w:val="clear"/>
+            <w:tcMar>
+              <w:left w:w="93" w:type="dxa"/>
             </w:tcMar>
           </w:tcPr>
           <w:p>
@@ -2306,18 +2310,18 @@
         </w:tc>
         <w:tc>
           <w:tcPr>
-            <w:tcW w:w="794" w:type="dxa"/>
-            <w:tcBorders>
-              <w:top w:val="single" w:sz="4" w:space="0" w:color="000001"/>
-              <w:left w:val="single" w:sz="4" w:space="0" w:color="000001"/>
-              <w:bottom w:val="single" w:sz="4" w:space="0" w:color="000001"/>
-              <w:right w:val="single" w:sz="4" w:space="0" w:color="000001"/>
-              <w:insideH w:val="single" w:sz="4" w:space="0" w:color="000001"/>
-              <w:insideV w:val="single" w:sz="4" w:space="0" w:color="000001"/>
-            </w:tcBorders>
-            <w:shd w:fill="auto" w:val="clear"/>
-            <w:tcMar>
-              <w:left w:w="98" w:type="dxa"/>
+            <w:tcW w:w="795" w:type="dxa"/>
+            <w:tcBorders>
+              <w:top w:val="single" w:sz="4" w:space="0" w:color="000001"/>
+              <w:left w:val="single" w:sz="4" w:space="0" w:color="000001"/>
+              <w:bottom w:val="single" w:sz="4" w:space="0" w:color="000001"/>
+              <w:right w:val="single" w:sz="4" w:space="0" w:color="000001"/>
+              <w:insideH w:val="single" w:sz="4" w:space="0" w:color="000001"/>
+              <w:insideV w:val="single" w:sz="4" w:space="0" w:color="000001"/>
+            </w:tcBorders>
+            <w:shd w:fill="auto" w:val="clear"/>
+            <w:tcMar>
+              <w:left w:w="93" w:type="dxa"/>
             </w:tcMar>
           </w:tcPr>
           <w:p>
@@ -2334,18 +2338,18 @@
         </w:tc>
         <w:tc>
           <w:tcPr>
-            <w:tcW w:w="5267" w:type="dxa"/>
-            <w:tcBorders>
-              <w:top w:val="single" w:sz="4" w:space="0" w:color="000001"/>
-              <w:left w:val="single" w:sz="4" w:space="0" w:color="000001"/>
-              <w:bottom w:val="single" w:sz="4" w:space="0" w:color="000001"/>
-              <w:right w:val="single" w:sz="4" w:space="0" w:color="000001"/>
-              <w:insideH w:val="single" w:sz="4" w:space="0" w:color="000001"/>
-              <w:insideV w:val="single" w:sz="4" w:space="0" w:color="000001"/>
-            </w:tcBorders>
-            <w:shd w:fill="auto" w:val="clear"/>
-            <w:tcMar>
-              <w:left w:w="98" w:type="dxa"/>
+            <w:tcW w:w="5295" w:type="dxa"/>
+            <w:tcBorders>
+              <w:top w:val="single" w:sz="4" w:space="0" w:color="000001"/>
+              <w:left w:val="single" w:sz="4" w:space="0" w:color="000001"/>
+              <w:bottom w:val="single" w:sz="4" w:space="0" w:color="000001"/>
+              <w:right w:val="single" w:sz="4" w:space="0" w:color="000001"/>
+              <w:insideH w:val="single" w:sz="4" w:space="0" w:color="000001"/>
+              <w:insideV w:val="single" w:sz="4" w:space="0" w:color="000001"/>
+            </w:tcBorders>
+            <w:shd w:fill="auto" w:val="clear"/>
+            <w:tcMar>
+              <w:left w:w="93" w:type="dxa"/>
             </w:tcMar>
           </w:tcPr>
           <w:p>
@@ -2715,15 +2719,13 @@
           <w:t>https://ipaytotal.solutions/hosted-pay?hash=gVRC9OjvYehEbiTAS7RXoxC7L1566046455</w:t>
         </w:r>
       </w:hyperlink>
-      <w:hyperlink r:id="rId4">
-        <w:r>
-          <w:rPr>
-            <w:color w:val="0000FF"/>
-            <w:lang w:val="en-US"/>
-          </w:rPr>
-          <w:t>”,</w:t>
-        </w:r>
-      </w:hyperlink>
+      <w:r>
+        <w:rPr>
+          <w:color w:val="0000FF"/>
+          <w:lang w:val="en-US"/>
+        </w:rPr>
+        <w:t>”,</w:t>
+      </w:r>
     </w:p>
     <w:p>
       <w:pPr>
@@ -2998,13 +3000,13 @@
         <w:bidi w:val="0"/>
         <w:spacing w:lineRule="auto" w:line="240"/>
         <w:jc w:val="left"/>
-        <w:rPr>
-          <w:color w:val="0000FF"/>
-        </w:rPr>
-      </w:pPr>
-      <w:r>
-        <w:rPr>
-          <w:color w:val="0000FF"/>
+        <w:rPr/>
+      </w:pPr>
+      <w:r>
+        <w:rPr>
+          <w:color w:val="0000FF"/>
+          <w:sz w:val="28"/>
+          <w:szCs w:val="28"/>
           <w:lang w:val="en-US"/>
         </w:rPr>
         <w:t>{</w:t>
@@ -3018,23 +3020,25 @@
         <w:bidi w:val="0"/>
         <w:spacing w:lineRule="auto" w:line="240"/>
         <w:jc w:val="left"/>
-        <w:rPr>
-          <w:color w:val="0000FF"/>
-        </w:rPr>
-      </w:pPr>
-      <w:r>
-        <w:rPr>
-          <w:color w:val="0000FF"/>
-          <w:lang w:val="en-US"/>
-        </w:rPr>
-        <w:t xml:space="preserve">    “</w:t>
-      </w:r>
-      <w:r>
-        <w:rPr>
-          <w:color w:val="0000FF"/>
-          <w:lang w:val="en-US"/>
-        </w:rPr>
-        <w:t>status”:"fail”,</w:t>
+        <w:rPr/>
+      </w:pPr>
+      <w:r>
+        <w:rPr>
+          <w:color w:val="0000FF"/>
+          <w:sz w:val="28"/>
+          <w:szCs w:val="28"/>
+          <w:lang w:val="en-US"/>
+        </w:rPr>
+        <w:t xml:space="preserve">        </w:t>
+      </w:r>
+      <w:r>
+        <w:rPr>
+          <w:color w:val="0000FF"/>
+          <w:sz w:val="28"/>
+          <w:szCs w:val="28"/>
+          <w:lang w:val="en-US"/>
+        </w:rPr>
+        <w:t>"status": "fail",</w:t>
       </w:r>
     </w:p>
     <w:p>
@@ -3045,23 +3049,25 @@
         <w:bidi w:val="0"/>
         <w:spacing w:lineRule="auto" w:line="240"/>
         <w:jc w:val="left"/>
-        <w:rPr>
-          <w:color w:val="0000FF"/>
-        </w:rPr>
-      </w:pPr>
-      <w:r>
-        <w:rPr>
-          <w:color w:val="0000FF"/>
-          <w:lang w:val="en-US"/>
-        </w:rPr>
-        <w:t xml:space="preserve">    “</w:t>
-      </w:r>
-      <w:r>
-        <w:rPr>
-          <w:color w:val="0000FF"/>
-          <w:lang w:val="en-US"/>
-        </w:rPr>
-        <w:t>error”: {</w:t>
+        <w:rPr/>
+      </w:pPr>
+      <w:r>
+        <w:rPr>
+          <w:color w:val="0000FF"/>
+          <w:sz w:val="28"/>
+          <w:szCs w:val="28"/>
+          <w:lang w:val="en-US"/>
+        </w:rPr>
+        <w:t xml:space="preserve">        </w:t>
+      </w:r>
+      <w:r>
+        <w:rPr>
+          <w:color w:val="0000FF"/>
+          <w:sz w:val="28"/>
+          <w:szCs w:val="28"/>
+          <w:lang w:val="en-US"/>
+        </w:rPr>
+        <w:t>"message": "Some parameters are missing or invalid request data.",</w:t>
       </w:r>
     </w:p>
     <w:p>
@@ -3072,23 +3078,25 @@
         <w:bidi w:val="0"/>
         <w:spacing w:lineRule="auto" w:line="240"/>
         <w:jc w:val="left"/>
-        <w:rPr>
-          <w:color w:val="0000FF"/>
-        </w:rPr>
-      </w:pPr>
-      <w:r>
-        <w:rPr>
-          <w:color w:val="0000FF"/>
-          <w:lang w:val="en-US"/>
-        </w:rPr>
-        <w:t xml:space="preserve">        “</w:t>
-      </w:r>
-      <w:r>
-        <w:rPr>
-          <w:color w:val="0000FF"/>
-          <w:lang w:val="en-US"/>
-        </w:rPr>
-        <w:t>first_name”:”first_name field is required”,</w:t>
+        <w:rPr/>
+      </w:pPr>
+      <w:r>
+        <w:rPr>
+          <w:color w:val="0000FF"/>
+          <w:sz w:val="28"/>
+          <w:szCs w:val="28"/>
+          <w:lang w:val="en-US"/>
+        </w:rPr>
+        <w:t xml:space="preserve">        </w:t>
+      </w:r>
+      <w:r>
+        <w:rPr>
+          <w:color w:val="0000FF"/>
+          <w:sz w:val="28"/>
+          <w:szCs w:val="28"/>
+          <w:lang w:val="en-US"/>
+        </w:rPr>
+        <w:t>"errors": {</w:t>
       </w:r>
     </w:p>
     <w:p>
@@ -3099,23 +3107,25 @@
         <w:bidi w:val="0"/>
         <w:spacing w:lineRule="auto" w:line="240"/>
         <w:jc w:val="left"/>
-        <w:rPr>
-          <w:color w:val="0000FF"/>
-        </w:rPr>
-      </w:pPr>
-      <w:r>
-        <w:rPr>
-          <w:color w:val="0000FF"/>
-          <w:lang w:val="en-US"/>
-        </w:rPr>
-        <w:t xml:space="preserve">        “</w:t>
-      </w:r>
-      <w:r>
-        <w:rPr>
-          <w:color w:val="0000FF"/>
-          <w:lang w:val="en-US"/>
-        </w:rPr>
-        <w:t>last_name”: “last_name field is required”</w:t>
+        <w:rPr/>
+      </w:pPr>
+      <w:r>
+        <w:rPr>
+          <w:color w:val="0000FF"/>
+          <w:sz w:val="28"/>
+          <w:szCs w:val="28"/>
+          <w:lang w:val="en-US"/>
+        </w:rPr>
+        <w:t xml:space="preserve">            </w:t>
+      </w:r>
+      <w:r>
+        <w:rPr>
+          <w:color w:val="0000FF"/>
+          <w:sz w:val="28"/>
+          <w:szCs w:val="28"/>
+          <w:lang w:val="en-US"/>
+        </w:rPr>
+        <w:t>"country": [</w:t>
       </w:r>
     </w:p>
     <w:p>
@@ -3126,23 +3136,25 @@
         <w:bidi w:val="0"/>
         <w:spacing w:lineRule="auto" w:line="240"/>
         <w:jc w:val="left"/>
-        <w:rPr>
-          <w:color w:val="0000FF"/>
-        </w:rPr>
-      </w:pPr>
-      <w:r>
-        <w:rPr>
-          <w:color w:val="0000FF"/>
-          <w:lang w:val="en-US"/>
-        </w:rPr>
-        <w:t xml:space="preserve">    </w:t>
-      </w:r>
-      <w:r>
-        <w:rPr>
-          <w:color w:val="0000FF"/>
-          <w:lang w:val="en-US"/>
-        </w:rPr>
-        <w:t>}</w:t>
+        <w:rPr/>
+      </w:pPr>
+      <w:r>
+        <w:rPr>
+          <w:color w:val="0000FF"/>
+          <w:sz w:val="28"/>
+          <w:szCs w:val="28"/>
+          <w:lang w:val="en-US"/>
+        </w:rPr>
+        <w:t xml:space="preserve">                </w:t>
+      </w:r>
+      <w:r>
+        <w:rPr>
+          <w:color w:val="0000FF"/>
+          <w:sz w:val="28"/>
+          <w:szCs w:val="28"/>
+          <w:lang w:val="en-US"/>
+        </w:rPr>
+        <w:t>"The country field is required."</w:t>
       </w:r>
     </w:p>
     <w:p>
@@ -3153,10 +3165,220 @@
         <w:bidi w:val="0"/>
         <w:spacing w:lineRule="auto" w:line="240"/>
         <w:jc w:val="left"/>
-        <w:rPr>
-          <w:color w:val="0000FF"/>
-        </w:rPr>
-      </w:pPr>
+        <w:rPr/>
+      </w:pPr>
+      <w:r>
+        <w:rPr>
+          <w:color w:val="0000FF"/>
+          <w:sz w:val="28"/>
+          <w:szCs w:val="28"/>
+          <w:lang w:val="en-US"/>
+        </w:rPr>
+        <w:t xml:space="preserve">            </w:t>
+      </w:r>
+      <w:r>
+        <w:rPr>
+          <w:color w:val="0000FF"/>
+          <w:sz w:val="28"/>
+          <w:szCs w:val="28"/>
+          <w:lang w:val="en-US"/>
+        </w:rPr>
+        <w:t>],</w:t>
+      </w:r>
+    </w:p>
+    <w:p>
+      <w:pPr>
+        <w:pStyle w:val="Normal"/>
+        <w:widowControl/>
+        <w:suppressAutoHyphens w:val="true"/>
+        <w:bidi w:val="0"/>
+        <w:spacing w:lineRule="auto" w:line="240"/>
+        <w:jc w:val="left"/>
+        <w:rPr/>
+      </w:pPr>
+      <w:r>
+        <w:rPr>
+          <w:color w:val="0000FF"/>
+          <w:sz w:val="28"/>
+          <w:szCs w:val="28"/>
+          <w:lang w:val="en-US"/>
+        </w:rPr>
+        <w:t xml:space="preserve">            </w:t>
+      </w:r>
+      <w:r>
+        <w:rPr>
+          <w:color w:val="0000FF"/>
+          <w:sz w:val="28"/>
+          <w:szCs w:val="28"/>
+          <w:lang w:val="en-US"/>
+        </w:rPr>
+        <w:t>"state": [</w:t>
+      </w:r>
+    </w:p>
+    <w:p>
+      <w:pPr>
+        <w:pStyle w:val="Normal"/>
+        <w:widowControl/>
+        <w:suppressAutoHyphens w:val="true"/>
+        <w:bidi w:val="0"/>
+        <w:spacing w:lineRule="auto" w:line="240"/>
+        <w:jc w:val="left"/>
+        <w:rPr/>
+      </w:pPr>
+      <w:r>
+        <w:rPr>
+          <w:color w:val="0000FF"/>
+          <w:sz w:val="28"/>
+          <w:szCs w:val="28"/>
+          <w:lang w:val="en-US"/>
+        </w:rPr>
+        <w:t xml:space="preserve">                </w:t>
+      </w:r>
+      <w:r>
+        <w:rPr>
+          <w:color w:val="0000FF"/>
+          <w:sz w:val="28"/>
+          <w:szCs w:val="28"/>
+          <w:lang w:val="en-US"/>
+        </w:rPr>
+        <w:t>"The state field is required."</w:t>
+      </w:r>
+    </w:p>
+    <w:p>
+      <w:pPr>
+        <w:pStyle w:val="Normal"/>
+        <w:widowControl/>
+        <w:suppressAutoHyphens w:val="true"/>
+        <w:bidi w:val="0"/>
+        <w:spacing w:lineRule="auto" w:line="240"/>
+        <w:jc w:val="left"/>
+        <w:rPr/>
+      </w:pPr>
+      <w:r>
+        <w:rPr>
+          <w:color w:val="0000FF"/>
+          <w:sz w:val="28"/>
+          <w:szCs w:val="28"/>
+          <w:lang w:val="en-US"/>
+        </w:rPr>
+        <w:t xml:space="preserve">            </w:t>
+      </w:r>
+      <w:r>
+        <w:rPr>
+          <w:color w:val="0000FF"/>
+          <w:sz w:val="28"/>
+          <w:szCs w:val="28"/>
+          <w:lang w:val="en-US"/>
+        </w:rPr>
+        <w:t>]</w:t>
+      </w:r>
+    </w:p>
+    <w:p>
+      <w:pPr>
+        <w:pStyle w:val="Normal"/>
+        <w:widowControl/>
+        <w:suppressAutoHyphens w:val="true"/>
+        <w:bidi w:val="0"/>
+        <w:spacing w:lineRule="auto" w:line="240"/>
+        <w:jc w:val="left"/>
+        <w:rPr/>
+      </w:pPr>
+      <w:r>
+        <w:rPr>
+          <w:color w:val="0000FF"/>
+          <w:sz w:val="28"/>
+          <w:szCs w:val="28"/>
+          <w:lang w:val="en-US"/>
+        </w:rPr>
+        <w:t xml:space="preserve">        </w:t>
+      </w:r>
+      <w:r>
+        <w:rPr>
+          <w:color w:val="0000FF"/>
+          <w:sz w:val="28"/>
+          <w:szCs w:val="28"/>
+          <w:lang w:val="en-US"/>
+        </w:rPr>
+        <w:t>},</w:t>
+      </w:r>
+    </w:p>
+    <w:p>
+      <w:pPr>
+        <w:pStyle w:val="Normal"/>
+        <w:widowControl/>
+        <w:suppressAutoHyphens w:val="true"/>
+        <w:bidi w:val="0"/>
+        <w:spacing w:lineRule="auto" w:line="240"/>
+        <w:jc w:val="left"/>
+        <w:rPr/>
+      </w:pPr>
+      <w:r>
+        <w:rPr>
+          <w:color w:val="0000FF"/>
+          <w:sz w:val="28"/>
+          <w:szCs w:val="28"/>
+          <w:lang w:val="en-US"/>
+        </w:rPr>
+        <w:t xml:space="preserve">        </w:t>
+      </w:r>
+      <w:r>
+        <w:rPr>
+          <w:color w:val="0000FF"/>
+          <w:sz w:val="28"/>
+          <w:szCs w:val="28"/>
+          <w:lang w:val="en-US"/>
+        </w:rPr>
+        <w:t>"sulte_apt_no": null,</w:t>
+      </w:r>
+    </w:p>
+    <w:p>
+      <w:pPr>
+        <w:pStyle w:val="Normal"/>
+        <w:widowControl/>
+        <w:suppressAutoHyphens w:val="true"/>
+        <w:bidi w:val="0"/>
+        <w:spacing w:lineRule="auto" w:line="240"/>
+        <w:jc w:val="left"/>
+        <w:rPr/>
+      </w:pPr>
+      <w:r>
+        <w:rPr>
+          <w:color w:val="0000FF"/>
+          <w:sz w:val="28"/>
+          <w:szCs w:val="28"/>
+          <w:lang w:val="en-US"/>
+        </w:rPr>
+        <w:t xml:space="preserve">        </w:t>
+      </w:r>
+      <w:r>
+        <w:rPr>
+          <w:color w:val="0000FF"/>
+          <w:sz w:val="28"/>
+          <w:szCs w:val="28"/>
+          <w:lang w:val="en-US"/>
+        </w:rPr>
+        <w:t>"api_key": "api_key"</w:t>
+      </w:r>
+    </w:p>
+    <w:p>
+      <w:pPr>
+        <w:pStyle w:val="Normal"/>
+        <w:widowControl/>
+        <w:suppressAutoHyphens w:val="true"/>
+        <w:bidi w:val="0"/>
+        <w:spacing w:lineRule="auto" w:line="240"/>
+        <w:jc w:val="left"/>
+        <w:rPr/>
+      </w:pPr>
+      <w:r>
+        <w:rPr>
+          <w:color w:val="0000FF"/>
+          <w:sz w:val="28"/>
+          <w:szCs w:val="28"/>
+          <w:lang w:val="en-US"/>
+        </w:rPr>
+        <w:t xml:space="preserve"> </w:t>
+      </w:r>
       <w:r>
         <w:rPr>
           <w:color w:val="0000FF"/>
@@ -3349,7 +3571,7 @@
                     </pic:cNvPicPr>
                   </pic:nvPicPr>
                   <pic:blipFill>
-                    <a:blip r:embed="rId5"/>
+                    <a:blip r:embed="rId4"/>
                     <a:stretch>
                       <a:fillRect/>
                     </a:stretch>
@@ -3467,7 +3689,23 @@
           <w:highlight w:val="white"/>
           <w:lang w:val="en-US"/>
         </w:rPr>
-        <w:t>”redirect_url_success”</w:t>
+        <w:t>”</w:t>
+      </w:r>
+      <w:r>
+        <w:rPr>
+          <w:color w:val="3333FF"/>
+          <w:highlight w:val="white"/>
+          <w:lang w:val="en-US"/>
+        </w:rPr>
+        <w:t>response_url</w:t>
+      </w:r>
+      <w:r>
+        <w:rPr>
+          <w:color w:val="3333FF"/>
+          <w:highlight w:val="white"/>
+          <w:lang w:val="en-US"/>
+        </w:rPr>
+        <w:t>”</w:t>
       </w:r>
       <w:r>
         <w:rPr>
@@ -3587,7 +3825,7 @@
           <w:highlight w:val="white"/>
           <w:lang w:val="en-US"/>
         </w:rPr>
-        <w:t>redirect_url_fail</w:t>
+        <w:t>response_url</w:t>
       </w:r>
       <w:r>
         <w:rPr>

</xml_diff>